<commit_message>
Add FindCardByLayoutid() function and SetTableauFaces()  function
</commit_message>
<xml_diff>
--- a/Prospector Solitaire.docx
+++ b/Prospector Solitaire.docx
@@ -48964,7 +48964,6 @@
     <w:p>
       <w:pPr>
         <w:rPr>
-          <w:rFonts w:hint="cs"/>
           <w:rtl/>
         </w:rPr>
       </w:pPr>
@@ -49036,12 +49035,2703 @@
         </w:rPr>
         <w:t xml:space="preserve">והוסיפו לה את הקוד הבא: </w:t>
       </w:r>
+    </w:p>
+    <w:p>
+      <w:pPr>
+        <w:autoSpaceDE w:val="0"/>
+        <w:autoSpaceDN w:val="0"/>
+        <w:bidi w:val="0"/>
+        <w:adjustRightInd w:val="0"/>
+        <w:spacing w:after="0" w:line="240" w:lineRule="auto"/>
+        <w:rPr>
+          <w:rFonts w:ascii="Consolas" w:hAnsi="Consolas" w:cs="Consolas"/>
+          <w:color w:val="000000"/>
+          <w:sz w:val="16"/>
+          <w:szCs w:val="16"/>
+        </w:rPr>
+      </w:pPr>
+      <w:proofErr w:type="gramStart"/>
+      <w:r>
+        <w:rPr>
+          <w:rFonts w:ascii="Consolas" w:hAnsi="Consolas" w:cs="Consolas"/>
+          <w:color w:val="0000FF"/>
+          <w:sz w:val="16"/>
+          <w:szCs w:val="16"/>
+        </w:rPr>
+        <w:t>public</w:t>
+      </w:r>
+      <w:proofErr w:type="gramEnd"/>
+      <w:r>
+        <w:rPr>
+          <w:rFonts w:ascii="Consolas" w:hAnsi="Consolas" w:cs="Consolas"/>
+          <w:color w:val="000000"/>
+          <w:sz w:val="16"/>
+          <w:szCs w:val="16"/>
+        </w:rPr>
+        <w:t xml:space="preserve"> </w:t>
+      </w:r>
+      <w:r>
+        <w:rPr>
+          <w:rFonts w:ascii="Consolas" w:hAnsi="Consolas" w:cs="Consolas"/>
+          <w:color w:val="0000FF"/>
+          <w:sz w:val="16"/>
+          <w:szCs w:val="16"/>
+        </w:rPr>
+        <w:t>class</w:t>
+      </w:r>
+      <w:r>
+        <w:rPr>
+          <w:rFonts w:ascii="Consolas" w:hAnsi="Consolas" w:cs="Consolas"/>
+          <w:color w:val="000000"/>
+          <w:sz w:val="16"/>
+          <w:szCs w:val="16"/>
+        </w:rPr>
+        <w:t xml:space="preserve"> </w:t>
+      </w:r>
+      <w:r>
+        <w:rPr>
+          <w:rFonts w:ascii="Consolas" w:hAnsi="Consolas" w:cs="Consolas"/>
+          <w:color w:val="2B91AF"/>
+          <w:sz w:val="16"/>
+          <w:szCs w:val="16"/>
+        </w:rPr>
+        <w:t>Prospector</w:t>
+      </w:r>
+      <w:r>
+        <w:rPr>
+          <w:rFonts w:ascii="Consolas" w:hAnsi="Consolas" w:cs="Consolas"/>
+          <w:color w:val="000000"/>
+          <w:sz w:val="16"/>
+          <w:szCs w:val="16"/>
+        </w:rPr>
+        <w:t xml:space="preserve"> : </w:t>
+      </w:r>
+      <w:proofErr w:type="spellStart"/>
+      <w:r>
+        <w:rPr>
+          <w:rFonts w:ascii="Consolas" w:hAnsi="Consolas" w:cs="Consolas"/>
+          <w:color w:val="000000"/>
+          <w:sz w:val="16"/>
+          <w:szCs w:val="16"/>
+        </w:rPr>
+        <w:t>MonoBehaviour</w:t>
+      </w:r>
+      <w:proofErr w:type="spellEnd"/>
+    </w:p>
+    <w:p>
+      <w:pPr>
+        <w:autoSpaceDE w:val="0"/>
+        <w:autoSpaceDN w:val="0"/>
+        <w:bidi w:val="0"/>
+        <w:adjustRightInd w:val="0"/>
+        <w:spacing w:after="0" w:line="240" w:lineRule="auto"/>
+        <w:rPr>
+          <w:rFonts w:ascii="Consolas" w:hAnsi="Consolas" w:cs="Consolas"/>
+          <w:color w:val="000000"/>
+          <w:sz w:val="16"/>
+          <w:szCs w:val="16"/>
+        </w:rPr>
+      </w:pPr>
+      <w:r>
+        <w:rPr>
+          <w:rFonts w:ascii="Consolas" w:hAnsi="Consolas" w:cs="Consolas"/>
+          <w:color w:val="000000"/>
+          <w:sz w:val="16"/>
+          <w:szCs w:val="16"/>
+        </w:rPr>
+        <w:t>{</w:t>
+      </w:r>
+      <w:r>
+        <w:rPr>
+          <w:sz w:val="16"/>
+          <w:szCs w:val="16"/>
+        </w:rPr>
+        <w:br/>
+        <w:t xml:space="preserve">   .   .   .</w:t>
+      </w:r>
+      <w:r>
+        <w:rPr>
+          <w:sz w:val="16"/>
+          <w:szCs w:val="16"/>
+        </w:rPr>
+        <w:br/>
+      </w:r>
+      <w:r>
+        <w:rPr>
+          <w:sz w:val="16"/>
+          <w:szCs w:val="16"/>
+        </w:rPr>
+        <w:br/>
+      </w:r>
+      <w:proofErr w:type="gramStart"/>
+      <w:r>
+        <w:rPr>
+          <w:rFonts w:ascii="Consolas" w:hAnsi="Consolas" w:cs="Consolas"/>
+          <w:color w:val="0000FF"/>
+          <w:sz w:val="16"/>
+          <w:szCs w:val="16"/>
+        </w:rPr>
+        <w:t>public</w:t>
+      </w:r>
+      <w:proofErr w:type="gramEnd"/>
+      <w:r>
+        <w:rPr>
+          <w:rFonts w:ascii="Consolas" w:hAnsi="Consolas" w:cs="Consolas"/>
+          <w:color w:val="000000"/>
+          <w:sz w:val="16"/>
+          <w:szCs w:val="16"/>
+        </w:rPr>
+        <w:t xml:space="preserve"> </w:t>
+      </w:r>
+      <w:r>
+        <w:rPr>
+          <w:rFonts w:ascii="Consolas" w:hAnsi="Consolas" w:cs="Consolas"/>
+          <w:color w:val="0000FF"/>
+          <w:sz w:val="16"/>
+          <w:szCs w:val="16"/>
+        </w:rPr>
+        <w:t>void</w:t>
+      </w:r>
+      <w:r>
+        <w:rPr>
+          <w:rFonts w:ascii="Consolas" w:hAnsi="Consolas" w:cs="Consolas"/>
+          <w:color w:val="000000"/>
+          <w:sz w:val="16"/>
+          <w:szCs w:val="16"/>
+        </w:rPr>
+        <w:t xml:space="preserve"> </w:t>
+      </w:r>
+      <w:proofErr w:type="spellStart"/>
+      <w:r>
+        <w:rPr>
+          <w:rFonts w:ascii="Consolas" w:hAnsi="Consolas" w:cs="Consolas"/>
+          <w:color w:val="000000"/>
+          <w:sz w:val="16"/>
+          <w:szCs w:val="16"/>
+        </w:rPr>
+        <w:t>CardClicked</w:t>
+      </w:r>
+      <w:proofErr w:type="spellEnd"/>
+      <w:r>
+        <w:rPr>
+          <w:rFonts w:ascii="Consolas" w:hAnsi="Consolas" w:cs="Consolas"/>
+          <w:color w:val="000000"/>
+          <w:sz w:val="16"/>
+          <w:szCs w:val="16"/>
+        </w:rPr>
+        <w:t>(</w:t>
+      </w:r>
+      <w:proofErr w:type="spellStart"/>
+      <w:r>
+        <w:rPr>
+          <w:rFonts w:ascii="Consolas" w:hAnsi="Consolas" w:cs="Consolas"/>
+          <w:color w:val="000000"/>
+          <w:sz w:val="16"/>
+          <w:szCs w:val="16"/>
+        </w:rPr>
+        <w:t>CardProspector</w:t>
+      </w:r>
+      <w:proofErr w:type="spellEnd"/>
+      <w:r>
+        <w:rPr>
+          <w:rFonts w:ascii="Consolas" w:hAnsi="Consolas" w:cs="Consolas"/>
+          <w:color w:val="000000"/>
+          <w:sz w:val="16"/>
+          <w:szCs w:val="16"/>
+        </w:rPr>
+        <w:t xml:space="preserve"> cd)</w:t>
+      </w:r>
+    </w:p>
+    <w:p>
+      <w:pPr>
+        <w:autoSpaceDE w:val="0"/>
+        <w:autoSpaceDN w:val="0"/>
+        <w:bidi w:val="0"/>
+        <w:adjustRightInd w:val="0"/>
+        <w:spacing w:after="0" w:line="240" w:lineRule="auto"/>
+        <w:rPr>
+          <w:rFonts w:ascii="Consolas" w:hAnsi="Consolas" w:cs="Consolas"/>
+          <w:color w:val="000000"/>
+          <w:sz w:val="16"/>
+          <w:szCs w:val="16"/>
+        </w:rPr>
+      </w:pPr>
+      <w:r>
+        <w:rPr>
+          <w:rFonts w:ascii="Consolas" w:hAnsi="Consolas" w:cs="Consolas"/>
+          <w:color w:val="000000"/>
+          <w:sz w:val="16"/>
+          <w:szCs w:val="16"/>
+        </w:rPr>
+        <w:t xml:space="preserve">    {</w:t>
+      </w:r>
+    </w:p>
+    <w:p>
+      <w:pPr>
+        <w:autoSpaceDE w:val="0"/>
+        <w:autoSpaceDN w:val="0"/>
+        <w:bidi w:val="0"/>
+        <w:adjustRightInd w:val="0"/>
+        <w:spacing w:after="0" w:line="240" w:lineRule="auto"/>
+        <w:rPr>
+          <w:rFonts w:ascii="Consolas" w:hAnsi="Consolas" w:cs="Consolas"/>
+          <w:color w:val="000000"/>
+          <w:sz w:val="16"/>
+          <w:szCs w:val="16"/>
+        </w:rPr>
+      </w:pPr>
+      <w:r>
+        <w:rPr>
+          <w:rFonts w:ascii="Consolas" w:hAnsi="Consolas" w:cs="Consolas"/>
+          <w:color w:val="000000"/>
+          <w:sz w:val="16"/>
+          <w:szCs w:val="16"/>
+        </w:rPr>
+        <w:t xml:space="preserve">        </w:t>
+      </w:r>
+      <w:r>
+        <w:rPr>
+          <w:rFonts w:ascii="Consolas" w:hAnsi="Consolas" w:cs="Consolas"/>
+          <w:color w:val="008000"/>
+          <w:sz w:val="16"/>
+          <w:szCs w:val="16"/>
+        </w:rPr>
+        <w:t xml:space="preserve">//The reaction is </w:t>
+      </w:r>
+      <w:proofErr w:type="spellStart"/>
+      <w:r>
+        <w:rPr>
+          <w:rFonts w:ascii="Consolas" w:hAnsi="Consolas" w:cs="Consolas"/>
+          <w:color w:val="008000"/>
+          <w:sz w:val="16"/>
+          <w:szCs w:val="16"/>
+        </w:rPr>
+        <w:t>determind</w:t>
+      </w:r>
+      <w:proofErr w:type="spellEnd"/>
+      <w:r>
+        <w:rPr>
+          <w:rFonts w:ascii="Consolas" w:hAnsi="Consolas" w:cs="Consolas"/>
+          <w:color w:val="008000"/>
+          <w:sz w:val="16"/>
+          <w:szCs w:val="16"/>
+        </w:rPr>
+        <w:t xml:space="preserve"> the by state of the </w:t>
+      </w:r>
+      <w:proofErr w:type="spellStart"/>
+      <w:r>
+        <w:rPr>
+          <w:rFonts w:ascii="Consolas" w:hAnsi="Consolas" w:cs="Consolas"/>
+          <w:color w:val="008000"/>
+          <w:sz w:val="16"/>
+          <w:szCs w:val="16"/>
+        </w:rPr>
+        <w:t>thhe</w:t>
+      </w:r>
+      <w:proofErr w:type="spellEnd"/>
+      <w:r>
+        <w:rPr>
+          <w:rFonts w:ascii="Consolas" w:hAnsi="Consolas" w:cs="Consolas"/>
+          <w:color w:val="008000"/>
+          <w:sz w:val="16"/>
+          <w:szCs w:val="16"/>
+        </w:rPr>
+        <w:t xml:space="preserve"> clicked card</w:t>
+      </w:r>
+    </w:p>
+    <w:p>
+      <w:pPr>
+        <w:autoSpaceDE w:val="0"/>
+        <w:autoSpaceDN w:val="0"/>
+        <w:bidi w:val="0"/>
+        <w:adjustRightInd w:val="0"/>
+        <w:spacing w:after="0" w:line="240" w:lineRule="auto"/>
+        <w:rPr>
+          <w:rFonts w:ascii="Consolas" w:hAnsi="Consolas" w:cs="Consolas"/>
+          <w:color w:val="000000"/>
+          <w:sz w:val="16"/>
+          <w:szCs w:val="16"/>
+        </w:rPr>
+      </w:pPr>
+      <w:r>
+        <w:rPr>
+          <w:rFonts w:ascii="Consolas" w:hAnsi="Consolas" w:cs="Consolas"/>
+          <w:color w:val="000000"/>
+          <w:sz w:val="16"/>
+          <w:szCs w:val="16"/>
+        </w:rPr>
+        <w:t xml:space="preserve">        </w:t>
+      </w:r>
+      <w:proofErr w:type="gramStart"/>
+      <w:r>
+        <w:rPr>
+          <w:rFonts w:ascii="Consolas" w:hAnsi="Consolas" w:cs="Consolas"/>
+          <w:color w:val="0000FF"/>
+          <w:sz w:val="16"/>
+          <w:szCs w:val="16"/>
+        </w:rPr>
+        <w:t>switch</w:t>
+      </w:r>
+      <w:proofErr w:type="gramEnd"/>
+      <w:r>
+        <w:rPr>
+          <w:rFonts w:ascii="Consolas" w:hAnsi="Consolas" w:cs="Consolas"/>
+          <w:color w:val="000000"/>
+          <w:sz w:val="16"/>
+          <w:szCs w:val="16"/>
+        </w:rPr>
+        <w:t xml:space="preserve"> (</w:t>
+      </w:r>
+      <w:proofErr w:type="spellStart"/>
+      <w:r>
+        <w:rPr>
+          <w:rFonts w:ascii="Consolas" w:hAnsi="Consolas" w:cs="Consolas"/>
+          <w:color w:val="000000"/>
+          <w:sz w:val="16"/>
+          <w:szCs w:val="16"/>
+        </w:rPr>
+        <w:t>cd.state</w:t>
+      </w:r>
+      <w:proofErr w:type="spellEnd"/>
+      <w:r>
+        <w:rPr>
+          <w:rFonts w:ascii="Consolas" w:hAnsi="Consolas" w:cs="Consolas"/>
+          <w:color w:val="000000"/>
+          <w:sz w:val="16"/>
+          <w:szCs w:val="16"/>
+        </w:rPr>
+        <w:t>)</w:t>
+      </w:r>
+    </w:p>
+    <w:p>
+      <w:pPr>
+        <w:autoSpaceDE w:val="0"/>
+        <w:autoSpaceDN w:val="0"/>
+        <w:bidi w:val="0"/>
+        <w:adjustRightInd w:val="0"/>
+        <w:spacing w:after="0" w:line="240" w:lineRule="auto"/>
+        <w:rPr>
+          <w:rFonts w:ascii="Consolas" w:hAnsi="Consolas" w:cs="Consolas"/>
+          <w:color w:val="000000"/>
+          <w:sz w:val="16"/>
+          <w:szCs w:val="16"/>
+        </w:rPr>
+      </w:pPr>
+      <w:r>
+        <w:rPr>
+          <w:rFonts w:ascii="Consolas" w:hAnsi="Consolas" w:cs="Consolas"/>
+          <w:color w:val="000000"/>
+          <w:sz w:val="16"/>
+          <w:szCs w:val="16"/>
+        </w:rPr>
+        <w:t xml:space="preserve">        {</w:t>
+      </w:r>
+    </w:p>
+    <w:p>
+      <w:pPr>
+        <w:autoSpaceDE w:val="0"/>
+        <w:autoSpaceDN w:val="0"/>
+        <w:bidi w:val="0"/>
+        <w:adjustRightInd w:val="0"/>
+        <w:spacing w:after="0" w:line="240" w:lineRule="auto"/>
+        <w:rPr>
+          <w:rFonts w:ascii="Consolas" w:hAnsi="Consolas" w:cs="Consolas"/>
+          <w:color w:val="000000"/>
+          <w:sz w:val="16"/>
+          <w:szCs w:val="16"/>
+        </w:rPr>
+      </w:pPr>
+      <w:r>
+        <w:rPr>
+          <w:rFonts w:ascii="Consolas" w:hAnsi="Consolas" w:cs="Consolas"/>
+          <w:color w:val="000000"/>
+          <w:sz w:val="16"/>
+          <w:szCs w:val="16"/>
+        </w:rPr>
+        <w:t xml:space="preserve">            </w:t>
+      </w:r>
+      <w:proofErr w:type="gramStart"/>
+      <w:r>
+        <w:rPr>
+          <w:rFonts w:ascii="Consolas" w:hAnsi="Consolas" w:cs="Consolas"/>
+          <w:color w:val="0000FF"/>
+          <w:sz w:val="16"/>
+          <w:szCs w:val="16"/>
+        </w:rPr>
+        <w:t>case</w:t>
+      </w:r>
+      <w:proofErr w:type="gramEnd"/>
+      <w:r>
+        <w:rPr>
+          <w:rFonts w:ascii="Consolas" w:hAnsi="Consolas" w:cs="Consolas"/>
+          <w:color w:val="000000"/>
+          <w:sz w:val="16"/>
+          <w:szCs w:val="16"/>
+        </w:rPr>
+        <w:t xml:space="preserve"> </w:t>
+      </w:r>
+      <w:proofErr w:type="spellStart"/>
+      <w:r>
+        <w:rPr>
+          <w:rFonts w:ascii="Consolas" w:hAnsi="Consolas" w:cs="Consolas"/>
+          <w:color w:val="000000"/>
+          <w:sz w:val="16"/>
+          <w:szCs w:val="16"/>
+        </w:rPr>
+        <w:t>eCardState.target</w:t>
+      </w:r>
+      <w:proofErr w:type="spellEnd"/>
+      <w:r>
+        <w:rPr>
+          <w:rFonts w:ascii="Consolas" w:hAnsi="Consolas" w:cs="Consolas"/>
+          <w:color w:val="000000"/>
+          <w:sz w:val="16"/>
+          <w:szCs w:val="16"/>
+        </w:rPr>
+        <w:t>:</w:t>
+      </w:r>
+    </w:p>
+    <w:p>
+      <w:pPr>
+        <w:autoSpaceDE w:val="0"/>
+        <w:autoSpaceDN w:val="0"/>
+        <w:bidi w:val="0"/>
+        <w:adjustRightInd w:val="0"/>
+        <w:spacing w:after="0" w:line="240" w:lineRule="auto"/>
+        <w:rPr>
+          <w:rFonts w:ascii="Consolas" w:hAnsi="Consolas" w:cs="Consolas"/>
+          <w:color w:val="000000"/>
+          <w:sz w:val="16"/>
+          <w:szCs w:val="16"/>
+        </w:rPr>
+      </w:pPr>
+      <w:r>
+        <w:rPr>
+          <w:rFonts w:ascii="Consolas" w:hAnsi="Consolas" w:cs="Consolas"/>
+          <w:color w:val="000000"/>
+          <w:sz w:val="16"/>
+          <w:szCs w:val="16"/>
+        </w:rPr>
+        <w:t xml:space="preserve">                </w:t>
+      </w:r>
+      <w:r>
+        <w:rPr>
+          <w:rFonts w:ascii="Consolas" w:hAnsi="Consolas" w:cs="Consolas"/>
+          <w:color w:val="008000"/>
+          <w:sz w:val="16"/>
+          <w:szCs w:val="16"/>
+        </w:rPr>
+        <w:t>//Does nothing</w:t>
+      </w:r>
+    </w:p>
+    <w:p>
+      <w:pPr>
+        <w:autoSpaceDE w:val="0"/>
+        <w:autoSpaceDN w:val="0"/>
+        <w:bidi w:val="0"/>
+        <w:adjustRightInd w:val="0"/>
+        <w:spacing w:after="0" w:line="240" w:lineRule="auto"/>
+        <w:rPr>
+          <w:rFonts w:ascii="Consolas" w:hAnsi="Consolas" w:cs="Consolas"/>
+          <w:color w:val="000000"/>
+          <w:sz w:val="16"/>
+          <w:szCs w:val="16"/>
+        </w:rPr>
+      </w:pPr>
+      <w:r>
+        <w:rPr>
+          <w:rFonts w:ascii="Consolas" w:hAnsi="Consolas" w:cs="Consolas"/>
+          <w:color w:val="000000"/>
+          <w:sz w:val="16"/>
+          <w:szCs w:val="16"/>
+        </w:rPr>
+        <w:t xml:space="preserve">                </w:t>
+      </w:r>
+      <w:proofErr w:type="gramStart"/>
+      <w:r>
+        <w:rPr>
+          <w:rFonts w:ascii="Consolas" w:hAnsi="Consolas" w:cs="Consolas"/>
+          <w:color w:val="0000FF"/>
+          <w:sz w:val="16"/>
+          <w:szCs w:val="16"/>
+        </w:rPr>
+        <w:t>break</w:t>
+      </w:r>
+      <w:proofErr w:type="gramEnd"/>
+      <w:r>
+        <w:rPr>
+          <w:rFonts w:ascii="Consolas" w:hAnsi="Consolas" w:cs="Consolas"/>
+          <w:color w:val="000000"/>
+          <w:sz w:val="16"/>
+          <w:szCs w:val="16"/>
+        </w:rPr>
+        <w:t>;</w:t>
+      </w:r>
+    </w:p>
+    <w:p>
+      <w:pPr>
+        <w:autoSpaceDE w:val="0"/>
+        <w:autoSpaceDN w:val="0"/>
+        <w:bidi w:val="0"/>
+        <w:adjustRightInd w:val="0"/>
+        <w:spacing w:after="0" w:line="240" w:lineRule="auto"/>
+        <w:rPr>
+          <w:rFonts w:ascii="Consolas" w:hAnsi="Consolas" w:cs="Consolas"/>
+          <w:color w:val="000000"/>
+          <w:sz w:val="16"/>
+          <w:szCs w:val="16"/>
+        </w:rPr>
+      </w:pPr>
+      <w:r>
+        <w:rPr>
+          <w:rFonts w:ascii="Consolas" w:hAnsi="Consolas" w:cs="Consolas"/>
+          <w:color w:val="000000"/>
+          <w:sz w:val="16"/>
+          <w:szCs w:val="16"/>
+        </w:rPr>
+        <w:t xml:space="preserve">            </w:t>
+      </w:r>
+      <w:proofErr w:type="gramStart"/>
+      <w:r>
+        <w:rPr>
+          <w:rFonts w:ascii="Consolas" w:hAnsi="Consolas" w:cs="Consolas"/>
+          <w:color w:val="0000FF"/>
+          <w:sz w:val="16"/>
+          <w:szCs w:val="16"/>
+        </w:rPr>
+        <w:t>case</w:t>
+      </w:r>
+      <w:proofErr w:type="gramEnd"/>
+      <w:r>
+        <w:rPr>
+          <w:rFonts w:ascii="Consolas" w:hAnsi="Consolas" w:cs="Consolas"/>
+          <w:color w:val="000000"/>
+          <w:sz w:val="16"/>
+          <w:szCs w:val="16"/>
+        </w:rPr>
+        <w:t xml:space="preserve"> </w:t>
+      </w:r>
+      <w:proofErr w:type="spellStart"/>
+      <w:r>
+        <w:rPr>
+          <w:rFonts w:ascii="Consolas" w:hAnsi="Consolas" w:cs="Consolas"/>
+          <w:color w:val="000000"/>
+          <w:sz w:val="16"/>
+          <w:szCs w:val="16"/>
+        </w:rPr>
+        <w:t>eCardState.drawpile</w:t>
+      </w:r>
+      <w:proofErr w:type="spellEnd"/>
+      <w:r>
+        <w:rPr>
+          <w:rFonts w:ascii="Consolas" w:hAnsi="Consolas" w:cs="Consolas"/>
+          <w:color w:val="000000"/>
+          <w:sz w:val="16"/>
+          <w:szCs w:val="16"/>
+        </w:rPr>
+        <w:t>:</w:t>
+      </w:r>
+    </w:p>
+    <w:p>
+      <w:pPr>
+        <w:autoSpaceDE w:val="0"/>
+        <w:autoSpaceDN w:val="0"/>
+        <w:bidi w:val="0"/>
+        <w:adjustRightInd w:val="0"/>
+        <w:spacing w:after="0" w:line="240" w:lineRule="auto"/>
+        <w:rPr>
+          <w:rFonts w:ascii="Consolas" w:hAnsi="Consolas" w:cs="Consolas"/>
+          <w:color w:val="000000"/>
+          <w:sz w:val="16"/>
+          <w:szCs w:val="16"/>
+        </w:rPr>
+      </w:pPr>
+      <w:r>
+        <w:rPr>
+          <w:rFonts w:ascii="Consolas" w:hAnsi="Consolas" w:cs="Consolas"/>
+          <w:color w:val="000000"/>
+          <w:sz w:val="16"/>
+          <w:szCs w:val="16"/>
+        </w:rPr>
+        <w:t xml:space="preserve">                </w:t>
+      </w:r>
+      <w:r>
+        <w:rPr>
+          <w:rFonts w:ascii="Consolas" w:hAnsi="Consolas" w:cs="Consolas"/>
+          <w:color w:val="008000"/>
+          <w:sz w:val="16"/>
+          <w:szCs w:val="16"/>
+        </w:rPr>
+        <w:t xml:space="preserve">//Clicking any card in the </w:t>
+      </w:r>
+      <w:proofErr w:type="spellStart"/>
+      <w:r>
+        <w:rPr>
+          <w:rFonts w:ascii="Consolas" w:hAnsi="Consolas" w:cs="Consolas"/>
+          <w:color w:val="008000"/>
+          <w:sz w:val="16"/>
+          <w:szCs w:val="16"/>
+        </w:rPr>
+        <w:t>drawPile</w:t>
+      </w:r>
+      <w:proofErr w:type="spellEnd"/>
+      <w:r>
+        <w:rPr>
+          <w:rFonts w:ascii="Consolas" w:hAnsi="Consolas" w:cs="Consolas"/>
+          <w:color w:val="008000"/>
+          <w:sz w:val="16"/>
+          <w:szCs w:val="16"/>
+        </w:rPr>
+        <w:t xml:space="preserve"> will draw the next pile</w:t>
+      </w:r>
+    </w:p>
+    <w:p>
+      <w:pPr>
+        <w:autoSpaceDE w:val="0"/>
+        <w:autoSpaceDN w:val="0"/>
+        <w:bidi w:val="0"/>
+        <w:adjustRightInd w:val="0"/>
+        <w:spacing w:after="0" w:line="240" w:lineRule="auto"/>
+        <w:rPr>
+          <w:rFonts w:ascii="Consolas" w:hAnsi="Consolas" w:cs="Consolas"/>
+          <w:color w:val="000000"/>
+          <w:sz w:val="16"/>
+          <w:szCs w:val="16"/>
+        </w:rPr>
+      </w:pPr>
+      <w:r>
+        <w:rPr>
+          <w:rFonts w:ascii="Consolas" w:hAnsi="Consolas" w:cs="Consolas"/>
+          <w:color w:val="000000"/>
+          <w:sz w:val="16"/>
+          <w:szCs w:val="16"/>
+        </w:rPr>
+        <w:t xml:space="preserve">                </w:t>
+      </w:r>
+      <w:proofErr w:type="spellStart"/>
+      <w:proofErr w:type="gramStart"/>
+      <w:r>
+        <w:rPr>
+          <w:rFonts w:ascii="Consolas" w:hAnsi="Consolas" w:cs="Consolas"/>
+          <w:color w:val="000000"/>
+          <w:sz w:val="16"/>
+          <w:szCs w:val="16"/>
+        </w:rPr>
+        <w:t>MoveToDiscard</w:t>
+      </w:r>
+      <w:proofErr w:type="spellEnd"/>
+      <w:r>
+        <w:rPr>
+          <w:rFonts w:ascii="Consolas" w:hAnsi="Consolas" w:cs="Consolas"/>
+          <w:color w:val="000000"/>
+          <w:sz w:val="16"/>
+          <w:szCs w:val="16"/>
+        </w:rPr>
+        <w:t>(</w:t>
+      </w:r>
+      <w:proofErr w:type="gramEnd"/>
+      <w:r>
+        <w:rPr>
+          <w:rFonts w:ascii="Consolas" w:hAnsi="Consolas" w:cs="Consolas"/>
+          <w:color w:val="000000"/>
+          <w:sz w:val="16"/>
+          <w:szCs w:val="16"/>
+        </w:rPr>
+        <w:t>target);</w:t>
+      </w:r>
+    </w:p>
+    <w:p>
+      <w:pPr>
+        <w:autoSpaceDE w:val="0"/>
+        <w:autoSpaceDN w:val="0"/>
+        <w:bidi w:val="0"/>
+        <w:adjustRightInd w:val="0"/>
+        <w:spacing w:after="0" w:line="240" w:lineRule="auto"/>
+        <w:rPr>
+          <w:rFonts w:ascii="Consolas" w:hAnsi="Consolas" w:cs="Consolas"/>
+          <w:color w:val="000000"/>
+          <w:sz w:val="16"/>
+          <w:szCs w:val="16"/>
+        </w:rPr>
+      </w:pPr>
+      <w:r>
+        <w:rPr>
+          <w:rFonts w:ascii="Consolas" w:hAnsi="Consolas" w:cs="Consolas"/>
+          <w:color w:val="000000"/>
+          <w:sz w:val="16"/>
+          <w:szCs w:val="16"/>
+        </w:rPr>
+        <w:t xml:space="preserve">                </w:t>
+      </w:r>
+      <w:proofErr w:type="spellStart"/>
+      <w:proofErr w:type="gramStart"/>
+      <w:r>
+        <w:rPr>
+          <w:rFonts w:ascii="Consolas" w:hAnsi="Consolas" w:cs="Consolas"/>
+          <w:color w:val="000000"/>
+          <w:sz w:val="16"/>
+          <w:szCs w:val="16"/>
+        </w:rPr>
+        <w:t>MoveToTarget</w:t>
+      </w:r>
+      <w:proofErr w:type="spellEnd"/>
+      <w:r>
+        <w:rPr>
+          <w:rFonts w:ascii="Consolas" w:hAnsi="Consolas" w:cs="Consolas"/>
+          <w:color w:val="000000"/>
+          <w:sz w:val="16"/>
+          <w:szCs w:val="16"/>
+        </w:rPr>
+        <w:t>(</w:t>
+      </w:r>
+      <w:proofErr w:type="gramEnd"/>
+      <w:r>
+        <w:rPr>
+          <w:rFonts w:ascii="Consolas" w:hAnsi="Consolas" w:cs="Consolas"/>
+          <w:color w:val="000000"/>
+          <w:sz w:val="16"/>
+          <w:szCs w:val="16"/>
+        </w:rPr>
+        <w:t>Draw());</w:t>
+      </w:r>
+    </w:p>
+    <w:p>
+      <w:pPr>
+        <w:autoSpaceDE w:val="0"/>
+        <w:autoSpaceDN w:val="0"/>
+        <w:bidi w:val="0"/>
+        <w:adjustRightInd w:val="0"/>
+        <w:spacing w:after="0" w:line="240" w:lineRule="auto"/>
+        <w:rPr>
+          <w:rFonts w:ascii="Consolas" w:hAnsi="Consolas" w:cs="Consolas"/>
+          <w:color w:val="000000"/>
+          <w:sz w:val="16"/>
+          <w:szCs w:val="16"/>
+        </w:rPr>
+      </w:pPr>
+      <w:r>
+        <w:rPr>
+          <w:rFonts w:ascii="Consolas" w:hAnsi="Consolas" w:cs="Consolas"/>
+          <w:color w:val="000000"/>
+          <w:sz w:val="16"/>
+          <w:szCs w:val="16"/>
+        </w:rPr>
+        <w:t xml:space="preserve">                </w:t>
+      </w:r>
+      <w:proofErr w:type="spellStart"/>
+      <w:proofErr w:type="gramStart"/>
+      <w:r>
+        <w:rPr>
+          <w:rFonts w:ascii="Consolas" w:hAnsi="Consolas" w:cs="Consolas"/>
+          <w:color w:val="000000"/>
+          <w:sz w:val="16"/>
+          <w:szCs w:val="16"/>
+        </w:rPr>
+        <w:t>UpdateDrawPile</w:t>
+      </w:r>
+      <w:proofErr w:type="spellEnd"/>
+      <w:r>
+        <w:rPr>
+          <w:rFonts w:ascii="Consolas" w:hAnsi="Consolas" w:cs="Consolas"/>
+          <w:color w:val="000000"/>
+          <w:sz w:val="16"/>
+          <w:szCs w:val="16"/>
+        </w:rPr>
+        <w:t>(</w:t>
+      </w:r>
+      <w:proofErr w:type="gramEnd"/>
+      <w:r>
+        <w:rPr>
+          <w:rFonts w:ascii="Consolas" w:hAnsi="Consolas" w:cs="Consolas"/>
+          <w:color w:val="000000"/>
+          <w:sz w:val="16"/>
+          <w:szCs w:val="16"/>
+        </w:rPr>
+        <w:t>);</w:t>
+      </w:r>
+    </w:p>
+    <w:p>
+      <w:pPr>
+        <w:autoSpaceDE w:val="0"/>
+        <w:autoSpaceDN w:val="0"/>
+        <w:bidi w:val="0"/>
+        <w:adjustRightInd w:val="0"/>
+        <w:spacing w:after="0" w:line="240" w:lineRule="auto"/>
+        <w:rPr>
+          <w:rFonts w:ascii="Consolas" w:hAnsi="Consolas" w:cs="Consolas"/>
+          <w:color w:val="000000"/>
+          <w:sz w:val="16"/>
+          <w:szCs w:val="16"/>
+        </w:rPr>
+      </w:pPr>
+      <w:r>
+        <w:rPr>
+          <w:rFonts w:ascii="Consolas" w:hAnsi="Consolas" w:cs="Consolas"/>
+          <w:color w:val="000000"/>
+          <w:sz w:val="16"/>
+          <w:szCs w:val="16"/>
+        </w:rPr>
+        <w:t xml:space="preserve">                </w:t>
+      </w:r>
+      <w:proofErr w:type="gramStart"/>
+      <w:r>
+        <w:rPr>
+          <w:rFonts w:ascii="Consolas" w:hAnsi="Consolas" w:cs="Consolas"/>
+          <w:color w:val="0000FF"/>
+          <w:sz w:val="16"/>
+          <w:szCs w:val="16"/>
+        </w:rPr>
+        <w:t>break</w:t>
+      </w:r>
+      <w:proofErr w:type="gramEnd"/>
+      <w:r>
+        <w:rPr>
+          <w:rFonts w:ascii="Consolas" w:hAnsi="Consolas" w:cs="Consolas"/>
+          <w:color w:val="000000"/>
+          <w:sz w:val="16"/>
+          <w:szCs w:val="16"/>
+        </w:rPr>
+        <w:t>;</w:t>
+      </w:r>
+    </w:p>
+    <w:p>
+      <w:pPr>
+        <w:autoSpaceDE w:val="0"/>
+        <w:autoSpaceDN w:val="0"/>
+        <w:bidi w:val="0"/>
+        <w:adjustRightInd w:val="0"/>
+        <w:spacing w:after="0" w:line="240" w:lineRule="auto"/>
+        <w:rPr>
+          <w:rFonts w:ascii="Consolas" w:hAnsi="Consolas" w:cs="Consolas"/>
+          <w:color w:val="000000"/>
+          <w:sz w:val="16"/>
+          <w:szCs w:val="16"/>
+        </w:rPr>
+      </w:pPr>
+      <w:r>
+        <w:rPr>
+          <w:rFonts w:ascii="Consolas" w:hAnsi="Consolas" w:cs="Consolas"/>
+          <w:color w:val="000000"/>
+          <w:sz w:val="16"/>
+          <w:szCs w:val="16"/>
+        </w:rPr>
+        <w:t xml:space="preserve">            </w:t>
+      </w:r>
+      <w:proofErr w:type="gramStart"/>
+      <w:r>
+        <w:rPr>
+          <w:rFonts w:ascii="Consolas" w:hAnsi="Consolas" w:cs="Consolas"/>
+          <w:color w:val="0000FF"/>
+          <w:sz w:val="16"/>
+          <w:szCs w:val="16"/>
+        </w:rPr>
+        <w:t>case</w:t>
+      </w:r>
+      <w:proofErr w:type="gramEnd"/>
+      <w:r>
+        <w:rPr>
+          <w:rFonts w:ascii="Consolas" w:hAnsi="Consolas" w:cs="Consolas"/>
+          <w:color w:val="000000"/>
+          <w:sz w:val="16"/>
+          <w:szCs w:val="16"/>
+        </w:rPr>
+        <w:t xml:space="preserve"> </w:t>
+      </w:r>
+      <w:proofErr w:type="spellStart"/>
+      <w:r>
+        <w:rPr>
+          <w:rFonts w:ascii="Consolas" w:hAnsi="Consolas" w:cs="Consolas"/>
+          <w:color w:val="000000"/>
+          <w:sz w:val="16"/>
+          <w:szCs w:val="16"/>
+        </w:rPr>
+        <w:t>eCardState.tableau</w:t>
+      </w:r>
+      <w:proofErr w:type="spellEnd"/>
+      <w:r>
+        <w:rPr>
+          <w:rFonts w:ascii="Consolas" w:hAnsi="Consolas" w:cs="Consolas"/>
+          <w:color w:val="000000"/>
+          <w:sz w:val="16"/>
+          <w:szCs w:val="16"/>
+        </w:rPr>
+        <w:t>:</w:t>
+      </w:r>
+    </w:p>
+    <w:p>
+      <w:pPr>
+        <w:autoSpaceDE w:val="0"/>
+        <w:autoSpaceDN w:val="0"/>
+        <w:bidi w:val="0"/>
+        <w:adjustRightInd w:val="0"/>
+        <w:spacing w:after="0" w:line="240" w:lineRule="auto"/>
+        <w:rPr>
+          <w:rFonts w:ascii="Consolas" w:hAnsi="Consolas" w:cs="Consolas"/>
+          <w:b/>
+          <w:bCs/>
+          <w:color w:val="000000"/>
+          <w:sz w:val="18"/>
+          <w:szCs w:val="18"/>
+        </w:rPr>
+      </w:pPr>
+      <w:r>
+        <w:rPr>
+          <w:rFonts w:ascii="Consolas" w:hAnsi="Consolas" w:cs="Consolas"/>
+          <w:b/>
+          <w:bCs/>
+          <w:color w:val="000000"/>
+          <w:sz w:val="18"/>
+          <w:szCs w:val="18"/>
+        </w:rPr>
+        <w:t xml:space="preserve">                </w:t>
+      </w:r>
+      <w:proofErr w:type="gramStart"/>
+      <w:r>
+        <w:rPr>
+          <w:rFonts w:ascii="Consolas" w:hAnsi="Consolas" w:cs="Consolas"/>
+          <w:b/>
+          <w:bCs/>
+          <w:color w:val="0000FF"/>
+          <w:sz w:val="18"/>
+          <w:szCs w:val="18"/>
+        </w:rPr>
+        <w:t>bool</w:t>
+      </w:r>
+      <w:proofErr w:type="gramEnd"/>
+      <w:r>
+        <w:rPr>
+          <w:rFonts w:ascii="Consolas" w:hAnsi="Consolas" w:cs="Consolas"/>
+          <w:b/>
+          <w:bCs/>
+          <w:color w:val="000000"/>
+          <w:sz w:val="18"/>
+          <w:szCs w:val="18"/>
+        </w:rPr>
+        <w:t xml:space="preserve"> </w:t>
+      </w:r>
+      <w:proofErr w:type="spellStart"/>
+      <w:r>
+        <w:rPr>
+          <w:rFonts w:ascii="Consolas" w:hAnsi="Consolas" w:cs="Consolas"/>
+          <w:b/>
+          <w:bCs/>
+          <w:color w:val="000000"/>
+          <w:sz w:val="18"/>
+          <w:szCs w:val="18"/>
+        </w:rPr>
+        <w:t>validMatch</w:t>
+      </w:r>
+      <w:proofErr w:type="spellEnd"/>
+      <w:r>
+        <w:rPr>
+          <w:rFonts w:ascii="Consolas" w:hAnsi="Consolas" w:cs="Consolas"/>
+          <w:b/>
+          <w:bCs/>
+          <w:color w:val="000000"/>
+          <w:sz w:val="18"/>
+          <w:szCs w:val="18"/>
+        </w:rPr>
+        <w:t xml:space="preserve"> = </w:t>
+      </w:r>
+      <w:r>
+        <w:rPr>
+          <w:rFonts w:ascii="Consolas" w:hAnsi="Consolas" w:cs="Consolas"/>
+          <w:b/>
+          <w:bCs/>
+          <w:color w:val="0000FF"/>
+          <w:sz w:val="18"/>
+          <w:szCs w:val="18"/>
+        </w:rPr>
+        <w:t>true</w:t>
+      </w:r>
+      <w:r>
+        <w:rPr>
+          <w:rFonts w:ascii="Consolas" w:hAnsi="Consolas" w:cs="Consolas"/>
+          <w:b/>
+          <w:bCs/>
+          <w:color w:val="000000"/>
+          <w:sz w:val="18"/>
+          <w:szCs w:val="18"/>
+        </w:rPr>
+        <w:t>;</w:t>
+      </w:r>
+    </w:p>
+    <w:p>
+      <w:pPr>
+        <w:autoSpaceDE w:val="0"/>
+        <w:autoSpaceDN w:val="0"/>
+        <w:bidi w:val="0"/>
+        <w:adjustRightInd w:val="0"/>
+        <w:spacing w:after="0" w:line="240" w:lineRule="auto"/>
+        <w:rPr>
+          <w:rFonts w:ascii="Consolas" w:hAnsi="Consolas" w:cs="Consolas"/>
+          <w:b/>
+          <w:bCs/>
+          <w:color w:val="000000"/>
+          <w:sz w:val="18"/>
+          <w:szCs w:val="18"/>
+        </w:rPr>
+      </w:pPr>
+      <w:r>
+        <w:rPr>
+          <w:rFonts w:ascii="Consolas" w:hAnsi="Consolas" w:cs="Consolas"/>
+          <w:b/>
+          <w:bCs/>
+          <w:color w:val="000000"/>
+          <w:sz w:val="18"/>
+          <w:szCs w:val="18"/>
+        </w:rPr>
+        <w:t xml:space="preserve">                </w:t>
+      </w:r>
+      <w:proofErr w:type="gramStart"/>
+      <w:r>
+        <w:rPr>
+          <w:rFonts w:ascii="Consolas" w:hAnsi="Consolas" w:cs="Consolas"/>
+          <w:b/>
+          <w:bCs/>
+          <w:color w:val="0000FF"/>
+          <w:sz w:val="18"/>
+          <w:szCs w:val="18"/>
+        </w:rPr>
+        <w:t>if</w:t>
+      </w:r>
+      <w:proofErr w:type="gramEnd"/>
+      <w:r>
+        <w:rPr>
+          <w:rFonts w:ascii="Consolas" w:hAnsi="Consolas" w:cs="Consolas"/>
+          <w:b/>
+          <w:bCs/>
+          <w:color w:val="000000"/>
+          <w:sz w:val="18"/>
+          <w:szCs w:val="18"/>
+        </w:rPr>
+        <w:t xml:space="preserve"> (!</w:t>
+      </w:r>
+      <w:proofErr w:type="spellStart"/>
+      <w:r>
+        <w:rPr>
+          <w:rFonts w:ascii="Consolas" w:hAnsi="Consolas" w:cs="Consolas"/>
+          <w:b/>
+          <w:bCs/>
+          <w:color w:val="000000"/>
+          <w:sz w:val="18"/>
+          <w:szCs w:val="18"/>
+        </w:rPr>
+        <w:t>cd.faceUp</w:t>
+      </w:r>
+      <w:proofErr w:type="spellEnd"/>
+      <w:r>
+        <w:rPr>
+          <w:rFonts w:ascii="Consolas" w:hAnsi="Consolas" w:cs="Consolas"/>
+          <w:b/>
+          <w:bCs/>
+          <w:color w:val="000000"/>
+          <w:sz w:val="18"/>
+          <w:szCs w:val="18"/>
+        </w:rPr>
+        <w:t>)</w:t>
+      </w:r>
+    </w:p>
+    <w:p>
+      <w:pPr>
+        <w:autoSpaceDE w:val="0"/>
+        <w:autoSpaceDN w:val="0"/>
+        <w:bidi w:val="0"/>
+        <w:adjustRightInd w:val="0"/>
+        <w:spacing w:after="0" w:line="240" w:lineRule="auto"/>
+        <w:rPr>
+          <w:rFonts w:ascii="Consolas" w:hAnsi="Consolas" w:cs="Consolas"/>
+          <w:b/>
+          <w:bCs/>
+          <w:color w:val="000000"/>
+          <w:sz w:val="18"/>
+          <w:szCs w:val="18"/>
+        </w:rPr>
+      </w:pPr>
+      <w:r>
+        <w:rPr>
+          <w:rFonts w:ascii="Consolas" w:hAnsi="Consolas" w:cs="Consolas"/>
+          <w:b/>
+          <w:bCs/>
+          <w:color w:val="000000"/>
+          <w:sz w:val="18"/>
+          <w:szCs w:val="18"/>
+        </w:rPr>
+        <w:t xml:space="preserve">                {</w:t>
+      </w:r>
+    </w:p>
+    <w:p>
+      <w:pPr>
+        <w:autoSpaceDE w:val="0"/>
+        <w:autoSpaceDN w:val="0"/>
+        <w:bidi w:val="0"/>
+        <w:adjustRightInd w:val="0"/>
+        <w:spacing w:after="0" w:line="240" w:lineRule="auto"/>
+        <w:rPr>
+          <w:rFonts w:ascii="Consolas" w:hAnsi="Consolas" w:cs="Consolas"/>
+          <w:b/>
+          <w:bCs/>
+          <w:color w:val="000000"/>
+          <w:sz w:val="18"/>
+          <w:szCs w:val="18"/>
+        </w:rPr>
+      </w:pPr>
+      <w:r>
+        <w:rPr>
+          <w:rFonts w:ascii="Consolas" w:hAnsi="Consolas" w:cs="Consolas"/>
+          <w:b/>
+          <w:bCs/>
+          <w:color w:val="000000"/>
+          <w:sz w:val="18"/>
+          <w:szCs w:val="18"/>
+        </w:rPr>
+        <w:t xml:space="preserve">                    </w:t>
+      </w:r>
+      <w:r>
+        <w:rPr>
+          <w:rFonts w:ascii="Consolas" w:hAnsi="Consolas" w:cs="Consolas"/>
+          <w:b/>
+          <w:bCs/>
+          <w:color w:val="008000"/>
+          <w:sz w:val="18"/>
+          <w:szCs w:val="18"/>
+        </w:rPr>
+        <w:t>//If the card is face down</w:t>
+      </w:r>
+    </w:p>
+    <w:p>
+      <w:pPr>
+        <w:autoSpaceDE w:val="0"/>
+        <w:autoSpaceDN w:val="0"/>
+        <w:bidi w:val="0"/>
+        <w:adjustRightInd w:val="0"/>
+        <w:spacing w:after="0" w:line="240" w:lineRule="auto"/>
+        <w:rPr>
+          <w:rFonts w:ascii="Consolas" w:hAnsi="Consolas" w:cs="Consolas"/>
+          <w:b/>
+          <w:bCs/>
+          <w:color w:val="000000"/>
+          <w:sz w:val="18"/>
+          <w:szCs w:val="18"/>
+        </w:rPr>
+      </w:pPr>
+      <w:r>
+        <w:rPr>
+          <w:rFonts w:ascii="Consolas" w:hAnsi="Consolas" w:cs="Consolas"/>
+          <w:b/>
+          <w:bCs/>
+          <w:color w:val="000000"/>
+          <w:sz w:val="18"/>
+          <w:szCs w:val="18"/>
+        </w:rPr>
+        <w:t xml:space="preserve">                    </w:t>
+      </w:r>
+      <w:proofErr w:type="spellStart"/>
+      <w:proofErr w:type="gramStart"/>
+      <w:r>
+        <w:rPr>
+          <w:rFonts w:ascii="Consolas" w:hAnsi="Consolas" w:cs="Consolas"/>
+          <w:b/>
+          <w:bCs/>
+          <w:color w:val="000000"/>
+          <w:sz w:val="18"/>
+          <w:szCs w:val="18"/>
+        </w:rPr>
+        <w:t>validMatch</w:t>
+      </w:r>
+      <w:proofErr w:type="spellEnd"/>
+      <w:proofErr w:type="gramEnd"/>
+      <w:r>
+        <w:rPr>
+          <w:rFonts w:ascii="Consolas" w:hAnsi="Consolas" w:cs="Consolas"/>
+          <w:b/>
+          <w:bCs/>
+          <w:color w:val="000000"/>
+          <w:sz w:val="18"/>
+          <w:szCs w:val="18"/>
+        </w:rPr>
+        <w:t xml:space="preserve"> = </w:t>
+      </w:r>
+      <w:r>
+        <w:rPr>
+          <w:rFonts w:ascii="Consolas" w:hAnsi="Consolas" w:cs="Consolas"/>
+          <w:b/>
+          <w:bCs/>
+          <w:color w:val="0000FF"/>
+          <w:sz w:val="18"/>
+          <w:szCs w:val="18"/>
+        </w:rPr>
+        <w:t>false</w:t>
+      </w:r>
+      <w:r>
+        <w:rPr>
+          <w:rFonts w:ascii="Consolas" w:hAnsi="Consolas" w:cs="Consolas"/>
+          <w:b/>
+          <w:bCs/>
+          <w:color w:val="000000"/>
+          <w:sz w:val="18"/>
+          <w:szCs w:val="18"/>
+        </w:rPr>
+        <w:t>;</w:t>
+      </w:r>
+    </w:p>
+    <w:p>
+      <w:pPr>
+        <w:autoSpaceDE w:val="0"/>
+        <w:autoSpaceDN w:val="0"/>
+        <w:bidi w:val="0"/>
+        <w:adjustRightInd w:val="0"/>
+        <w:spacing w:after="0" w:line="240" w:lineRule="auto"/>
+        <w:rPr>
+          <w:rFonts w:ascii="Consolas" w:hAnsi="Consolas" w:cs="Consolas"/>
+          <w:b/>
+          <w:bCs/>
+          <w:color w:val="000000"/>
+          <w:sz w:val="18"/>
+          <w:szCs w:val="18"/>
+        </w:rPr>
+      </w:pPr>
+      <w:r>
+        <w:rPr>
+          <w:rFonts w:ascii="Consolas" w:hAnsi="Consolas" w:cs="Consolas"/>
+          <w:b/>
+          <w:bCs/>
+          <w:color w:val="000000"/>
+          <w:sz w:val="18"/>
+          <w:szCs w:val="18"/>
+        </w:rPr>
+        <w:t xml:space="preserve">                }</w:t>
+      </w:r>
+    </w:p>
+    <w:p>
+      <w:pPr>
+        <w:autoSpaceDE w:val="0"/>
+        <w:autoSpaceDN w:val="0"/>
+        <w:bidi w:val="0"/>
+        <w:adjustRightInd w:val="0"/>
+        <w:spacing w:after="0" w:line="240" w:lineRule="auto"/>
+        <w:rPr>
+          <w:rFonts w:ascii="Consolas" w:hAnsi="Consolas" w:cs="Consolas"/>
+          <w:b/>
+          <w:bCs/>
+          <w:color w:val="000000"/>
+          <w:sz w:val="18"/>
+          <w:szCs w:val="18"/>
+        </w:rPr>
+      </w:pPr>
+      <w:r>
+        <w:rPr>
+          <w:rFonts w:ascii="Consolas" w:hAnsi="Consolas" w:cs="Consolas"/>
+          <w:b/>
+          <w:bCs/>
+          <w:color w:val="000000"/>
+          <w:sz w:val="18"/>
+          <w:szCs w:val="18"/>
+        </w:rPr>
+        <w:lastRenderedPageBreak/>
+        <w:t xml:space="preserve">                </w:t>
+      </w:r>
+      <w:proofErr w:type="gramStart"/>
+      <w:r>
+        <w:rPr>
+          <w:rFonts w:ascii="Consolas" w:hAnsi="Consolas" w:cs="Consolas"/>
+          <w:b/>
+          <w:bCs/>
+          <w:color w:val="0000FF"/>
+          <w:sz w:val="18"/>
+          <w:szCs w:val="18"/>
+        </w:rPr>
+        <w:t>if</w:t>
+      </w:r>
+      <w:proofErr w:type="gramEnd"/>
+      <w:r>
+        <w:rPr>
+          <w:rFonts w:ascii="Consolas" w:hAnsi="Consolas" w:cs="Consolas"/>
+          <w:b/>
+          <w:bCs/>
+          <w:color w:val="000000"/>
+          <w:sz w:val="18"/>
+          <w:szCs w:val="18"/>
+        </w:rPr>
+        <w:t xml:space="preserve"> (!</w:t>
+      </w:r>
+      <w:proofErr w:type="spellStart"/>
+      <w:r>
+        <w:rPr>
+          <w:rFonts w:ascii="Consolas" w:hAnsi="Consolas" w:cs="Consolas"/>
+          <w:b/>
+          <w:bCs/>
+          <w:color w:val="000000"/>
+          <w:sz w:val="18"/>
+          <w:szCs w:val="18"/>
+        </w:rPr>
+        <w:t>AdjacentRank</w:t>
+      </w:r>
+      <w:proofErr w:type="spellEnd"/>
+      <w:r>
+        <w:rPr>
+          <w:rFonts w:ascii="Consolas" w:hAnsi="Consolas" w:cs="Consolas"/>
+          <w:b/>
+          <w:bCs/>
+          <w:color w:val="000000"/>
+          <w:sz w:val="18"/>
+          <w:szCs w:val="18"/>
+        </w:rPr>
+        <w:t>(cd, target))</w:t>
+      </w:r>
+    </w:p>
+    <w:p>
+      <w:pPr>
+        <w:autoSpaceDE w:val="0"/>
+        <w:autoSpaceDN w:val="0"/>
+        <w:bidi w:val="0"/>
+        <w:adjustRightInd w:val="0"/>
+        <w:spacing w:after="0" w:line="240" w:lineRule="auto"/>
+        <w:rPr>
+          <w:rFonts w:ascii="Consolas" w:hAnsi="Consolas" w:cs="Consolas"/>
+          <w:b/>
+          <w:bCs/>
+          <w:color w:val="000000"/>
+          <w:sz w:val="18"/>
+          <w:szCs w:val="18"/>
+        </w:rPr>
+      </w:pPr>
+      <w:r>
+        <w:rPr>
+          <w:rFonts w:ascii="Consolas" w:hAnsi="Consolas" w:cs="Consolas"/>
+          <w:b/>
+          <w:bCs/>
+          <w:color w:val="000000"/>
+          <w:sz w:val="18"/>
+          <w:szCs w:val="18"/>
+        </w:rPr>
+        <w:t xml:space="preserve">                {</w:t>
+      </w:r>
+    </w:p>
+    <w:p>
+      <w:pPr>
+        <w:autoSpaceDE w:val="0"/>
+        <w:autoSpaceDN w:val="0"/>
+        <w:bidi w:val="0"/>
+        <w:adjustRightInd w:val="0"/>
+        <w:spacing w:after="0" w:line="240" w:lineRule="auto"/>
+        <w:rPr>
+          <w:rFonts w:ascii="Consolas" w:hAnsi="Consolas" w:cs="Consolas"/>
+          <w:b/>
+          <w:bCs/>
+          <w:color w:val="000000"/>
+          <w:sz w:val="18"/>
+          <w:szCs w:val="18"/>
+        </w:rPr>
+      </w:pPr>
+      <w:r>
+        <w:rPr>
+          <w:rFonts w:ascii="Consolas" w:hAnsi="Consolas" w:cs="Consolas"/>
+          <w:b/>
+          <w:bCs/>
+          <w:color w:val="000000"/>
+          <w:sz w:val="18"/>
+          <w:szCs w:val="18"/>
+        </w:rPr>
+        <w:t xml:space="preserve">                    </w:t>
+      </w:r>
+      <w:r>
+        <w:rPr>
+          <w:rFonts w:ascii="Consolas" w:hAnsi="Consolas" w:cs="Consolas"/>
+          <w:b/>
+          <w:bCs/>
+          <w:color w:val="008000"/>
+          <w:sz w:val="18"/>
+          <w:szCs w:val="18"/>
+        </w:rPr>
+        <w:t>//If it is not an adjacent rank, it is not valid</w:t>
+      </w:r>
+    </w:p>
+    <w:p>
+      <w:pPr>
+        <w:autoSpaceDE w:val="0"/>
+        <w:autoSpaceDN w:val="0"/>
+        <w:bidi w:val="0"/>
+        <w:adjustRightInd w:val="0"/>
+        <w:spacing w:after="0" w:line="240" w:lineRule="auto"/>
+        <w:rPr>
+          <w:rFonts w:ascii="Consolas" w:hAnsi="Consolas" w:cs="Consolas"/>
+          <w:b/>
+          <w:bCs/>
+          <w:color w:val="000000"/>
+          <w:sz w:val="18"/>
+          <w:szCs w:val="18"/>
+        </w:rPr>
+      </w:pPr>
+      <w:r>
+        <w:rPr>
+          <w:rFonts w:ascii="Consolas" w:hAnsi="Consolas" w:cs="Consolas"/>
+          <w:b/>
+          <w:bCs/>
+          <w:color w:val="000000"/>
+          <w:sz w:val="18"/>
+          <w:szCs w:val="18"/>
+        </w:rPr>
+        <w:t xml:space="preserve">                    </w:t>
+      </w:r>
+      <w:proofErr w:type="spellStart"/>
+      <w:proofErr w:type="gramStart"/>
+      <w:r>
+        <w:rPr>
+          <w:rFonts w:ascii="Consolas" w:hAnsi="Consolas" w:cs="Consolas"/>
+          <w:b/>
+          <w:bCs/>
+          <w:color w:val="000000"/>
+          <w:sz w:val="18"/>
+          <w:szCs w:val="18"/>
+        </w:rPr>
+        <w:t>validMatch</w:t>
+      </w:r>
+      <w:proofErr w:type="spellEnd"/>
+      <w:proofErr w:type="gramEnd"/>
+      <w:r>
+        <w:rPr>
+          <w:rFonts w:ascii="Consolas" w:hAnsi="Consolas" w:cs="Consolas"/>
+          <w:b/>
+          <w:bCs/>
+          <w:color w:val="000000"/>
+          <w:sz w:val="18"/>
+          <w:szCs w:val="18"/>
+        </w:rPr>
+        <w:t xml:space="preserve"> = </w:t>
+      </w:r>
+      <w:r>
+        <w:rPr>
+          <w:rFonts w:ascii="Consolas" w:hAnsi="Consolas" w:cs="Consolas"/>
+          <w:b/>
+          <w:bCs/>
+          <w:color w:val="0000FF"/>
+          <w:sz w:val="18"/>
+          <w:szCs w:val="18"/>
+        </w:rPr>
+        <w:t>false</w:t>
+      </w:r>
+      <w:r>
+        <w:rPr>
+          <w:rFonts w:ascii="Consolas" w:hAnsi="Consolas" w:cs="Consolas"/>
+          <w:b/>
+          <w:bCs/>
+          <w:color w:val="000000"/>
+          <w:sz w:val="18"/>
+          <w:szCs w:val="18"/>
+        </w:rPr>
+        <w:t>;</w:t>
+      </w:r>
+    </w:p>
+    <w:p>
+      <w:pPr>
+        <w:autoSpaceDE w:val="0"/>
+        <w:autoSpaceDN w:val="0"/>
+        <w:bidi w:val="0"/>
+        <w:adjustRightInd w:val="0"/>
+        <w:spacing w:after="0" w:line="240" w:lineRule="auto"/>
+        <w:rPr>
+          <w:rFonts w:ascii="Consolas" w:hAnsi="Consolas" w:cs="Consolas"/>
+          <w:b/>
+          <w:bCs/>
+          <w:color w:val="000000"/>
+          <w:sz w:val="18"/>
+          <w:szCs w:val="18"/>
+        </w:rPr>
+      </w:pPr>
+      <w:r>
+        <w:rPr>
+          <w:rFonts w:ascii="Consolas" w:hAnsi="Consolas" w:cs="Consolas"/>
+          <w:b/>
+          <w:bCs/>
+          <w:color w:val="000000"/>
+          <w:sz w:val="18"/>
+          <w:szCs w:val="18"/>
+        </w:rPr>
+        <w:t xml:space="preserve">                }</w:t>
+      </w:r>
+    </w:p>
+    <w:p>
+      <w:pPr>
+        <w:autoSpaceDE w:val="0"/>
+        <w:autoSpaceDN w:val="0"/>
+        <w:bidi w:val="0"/>
+        <w:adjustRightInd w:val="0"/>
+        <w:spacing w:after="0" w:line="240" w:lineRule="auto"/>
+        <w:rPr>
+          <w:rFonts w:ascii="Consolas" w:hAnsi="Consolas" w:cs="Consolas"/>
+          <w:b/>
+          <w:bCs/>
+          <w:color w:val="000000"/>
+          <w:sz w:val="18"/>
+          <w:szCs w:val="18"/>
+        </w:rPr>
+      </w:pPr>
+      <w:r>
+        <w:rPr>
+          <w:rFonts w:ascii="Consolas" w:hAnsi="Consolas" w:cs="Consolas"/>
+          <w:b/>
+          <w:bCs/>
+          <w:color w:val="000000"/>
+          <w:sz w:val="18"/>
+          <w:szCs w:val="18"/>
+        </w:rPr>
+        <w:t xml:space="preserve">                </w:t>
+      </w:r>
+      <w:proofErr w:type="gramStart"/>
+      <w:r>
+        <w:rPr>
+          <w:rFonts w:ascii="Consolas" w:hAnsi="Consolas" w:cs="Consolas"/>
+          <w:b/>
+          <w:bCs/>
+          <w:color w:val="0000FF"/>
+          <w:sz w:val="18"/>
+          <w:szCs w:val="18"/>
+        </w:rPr>
+        <w:t>if</w:t>
+      </w:r>
+      <w:proofErr w:type="gramEnd"/>
+      <w:r>
+        <w:rPr>
+          <w:rFonts w:ascii="Consolas" w:hAnsi="Consolas" w:cs="Consolas"/>
+          <w:b/>
+          <w:bCs/>
+          <w:color w:val="000000"/>
+          <w:sz w:val="18"/>
+          <w:szCs w:val="18"/>
+        </w:rPr>
+        <w:t xml:space="preserve"> (!</w:t>
+      </w:r>
+      <w:proofErr w:type="spellStart"/>
+      <w:r>
+        <w:rPr>
+          <w:rFonts w:ascii="Consolas" w:hAnsi="Consolas" w:cs="Consolas"/>
+          <w:b/>
+          <w:bCs/>
+          <w:color w:val="000000"/>
+          <w:sz w:val="18"/>
+          <w:szCs w:val="18"/>
+        </w:rPr>
+        <w:t>validMatch</w:t>
+      </w:r>
+      <w:proofErr w:type="spellEnd"/>
+      <w:r>
+        <w:rPr>
+          <w:rFonts w:ascii="Consolas" w:hAnsi="Consolas" w:cs="Consolas"/>
+          <w:b/>
+          <w:bCs/>
+          <w:color w:val="000000"/>
+          <w:sz w:val="18"/>
+          <w:szCs w:val="18"/>
+        </w:rPr>
+        <w:t>)</w:t>
+      </w:r>
+    </w:p>
+    <w:p>
+      <w:pPr>
+        <w:autoSpaceDE w:val="0"/>
+        <w:autoSpaceDN w:val="0"/>
+        <w:bidi w:val="0"/>
+        <w:adjustRightInd w:val="0"/>
+        <w:spacing w:after="0" w:line="240" w:lineRule="auto"/>
+        <w:rPr>
+          <w:rFonts w:ascii="Consolas" w:hAnsi="Consolas" w:cs="Consolas"/>
+          <w:b/>
+          <w:bCs/>
+          <w:color w:val="000000"/>
+          <w:sz w:val="18"/>
+          <w:szCs w:val="18"/>
+        </w:rPr>
+      </w:pPr>
+      <w:r>
+        <w:rPr>
+          <w:rFonts w:ascii="Consolas" w:hAnsi="Consolas" w:cs="Consolas"/>
+          <w:b/>
+          <w:bCs/>
+          <w:color w:val="000000"/>
+          <w:sz w:val="18"/>
+          <w:szCs w:val="18"/>
+        </w:rPr>
+        <w:t xml:space="preserve">                    </w:t>
+      </w:r>
+      <w:proofErr w:type="gramStart"/>
+      <w:r>
+        <w:rPr>
+          <w:rFonts w:ascii="Consolas" w:hAnsi="Consolas" w:cs="Consolas"/>
+          <w:b/>
+          <w:bCs/>
+          <w:color w:val="0000FF"/>
+          <w:sz w:val="18"/>
+          <w:szCs w:val="18"/>
+        </w:rPr>
+        <w:t>return</w:t>
+      </w:r>
+      <w:proofErr w:type="gramEnd"/>
+      <w:r>
+        <w:rPr>
+          <w:rFonts w:ascii="Consolas" w:hAnsi="Consolas" w:cs="Consolas"/>
+          <w:b/>
+          <w:bCs/>
+          <w:color w:val="000000"/>
+          <w:sz w:val="18"/>
+          <w:szCs w:val="18"/>
+        </w:rPr>
+        <w:t>;</w:t>
+      </w:r>
+    </w:p>
+    <w:p>
+      <w:pPr>
+        <w:autoSpaceDE w:val="0"/>
+        <w:autoSpaceDN w:val="0"/>
+        <w:bidi w:val="0"/>
+        <w:adjustRightInd w:val="0"/>
+        <w:spacing w:after="0" w:line="240" w:lineRule="auto"/>
+        <w:rPr>
+          <w:rFonts w:ascii="Consolas" w:hAnsi="Consolas" w:cs="Consolas"/>
+          <w:b/>
+          <w:bCs/>
+          <w:color w:val="000000"/>
+          <w:sz w:val="18"/>
+          <w:szCs w:val="18"/>
+        </w:rPr>
+      </w:pPr>
+    </w:p>
+    <w:p>
+      <w:pPr>
+        <w:autoSpaceDE w:val="0"/>
+        <w:autoSpaceDN w:val="0"/>
+        <w:bidi w:val="0"/>
+        <w:adjustRightInd w:val="0"/>
+        <w:spacing w:after="0" w:line="240" w:lineRule="auto"/>
+        <w:rPr>
+          <w:rFonts w:ascii="Consolas" w:hAnsi="Consolas" w:cs="Consolas"/>
+          <w:b/>
+          <w:bCs/>
+          <w:color w:val="000000"/>
+          <w:sz w:val="18"/>
+          <w:szCs w:val="18"/>
+        </w:rPr>
+      </w:pPr>
+      <w:r>
+        <w:rPr>
+          <w:rFonts w:ascii="Consolas" w:hAnsi="Consolas" w:cs="Consolas"/>
+          <w:b/>
+          <w:bCs/>
+          <w:color w:val="000000"/>
+          <w:sz w:val="18"/>
+          <w:szCs w:val="18"/>
+        </w:rPr>
+        <w:t xml:space="preserve">                </w:t>
+      </w:r>
+      <w:r>
+        <w:rPr>
+          <w:rFonts w:ascii="Consolas" w:hAnsi="Consolas" w:cs="Consolas"/>
+          <w:b/>
+          <w:bCs/>
+          <w:color w:val="008000"/>
+          <w:sz w:val="18"/>
+          <w:szCs w:val="18"/>
+        </w:rPr>
+        <w:t xml:space="preserve">//If we got here, </w:t>
+      </w:r>
+      <w:proofErr w:type="spellStart"/>
+      <w:r>
+        <w:rPr>
+          <w:rFonts w:ascii="Consolas" w:hAnsi="Consolas" w:cs="Consolas"/>
+          <w:b/>
+          <w:bCs/>
+          <w:color w:val="008000"/>
+          <w:sz w:val="18"/>
+          <w:szCs w:val="18"/>
+        </w:rPr>
+        <w:t>then</w:t>
+      </w:r>
+      <w:proofErr w:type="gramStart"/>
+      <w:r>
+        <w:rPr>
+          <w:rFonts w:ascii="Consolas" w:hAnsi="Consolas" w:cs="Consolas"/>
+          <w:b/>
+          <w:bCs/>
+          <w:color w:val="008000"/>
+          <w:sz w:val="18"/>
+          <w:szCs w:val="18"/>
+        </w:rPr>
+        <w:t>:Yay</w:t>
+      </w:r>
+      <w:proofErr w:type="spellEnd"/>
+      <w:proofErr w:type="gramEnd"/>
+      <w:r>
+        <w:rPr>
+          <w:rFonts w:ascii="Consolas" w:hAnsi="Consolas" w:cs="Consolas"/>
+          <w:b/>
+          <w:bCs/>
+          <w:color w:val="008000"/>
+          <w:sz w:val="18"/>
+          <w:szCs w:val="18"/>
+        </w:rPr>
+        <w:t xml:space="preserve">! </w:t>
+      </w:r>
+      <w:proofErr w:type="gramStart"/>
+      <w:r>
+        <w:rPr>
+          <w:rFonts w:ascii="Consolas" w:hAnsi="Consolas" w:cs="Consolas"/>
+          <w:b/>
+          <w:bCs/>
+          <w:color w:val="008000"/>
+          <w:sz w:val="18"/>
+          <w:szCs w:val="18"/>
+        </w:rPr>
+        <w:t>it's</w:t>
+      </w:r>
+      <w:proofErr w:type="gramEnd"/>
+      <w:r>
+        <w:rPr>
+          <w:rFonts w:ascii="Consolas" w:hAnsi="Consolas" w:cs="Consolas"/>
+          <w:b/>
+          <w:bCs/>
+          <w:color w:val="008000"/>
+          <w:sz w:val="18"/>
+          <w:szCs w:val="18"/>
+        </w:rPr>
+        <w:t xml:space="preserve"> a </w:t>
+      </w:r>
+      <w:proofErr w:type="spellStart"/>
+      <w:r>
+        <w:rPr>
+          <w:rFonts w:ascii="Consolas" w:hAnsi="Consolas" w:cs="Consolas"/>
+          <w:b/>
+          <w:bCs/>
+          <w:color w:val="008000"/>
+          <w:sz w:val="18"/>
+          <w:szCs w:val="18"/>
+        </w:rPr>
+        <w:t>valiid</w:t>
+      </w:r>
+      <w:proofErr w:type="spellEnd"/>
+      <w:r>
+        <w:rPr>
+          <w:rFonts w:ascii="Consolas" w:hAnsi="Consolas" w:cs="Consolas"/>
+          <w:b/>
+          <w:bCs/>
+          <w:color w:val="008000"/>
+          <w:sz w:val="18"/>
+          <w:szCs w:val="18"/>
+        </w:rPr>
+        <w:t xml:space="preserve"> card</w:t>
+      </w:r>
+    </w:p>
+    <w:p>
+      <w:pPr>
+        <w:autoSpaceDE w:val="0"/>
+        <w:autoSpaceDN w:val="0"/>
+        <w:bidi w:val="0"/>
+        <w:adjustRightInd w:val="0"/>
+        <w:spacing w:after="0" w:line="240" w:lineRule="auto"/>
+        <w:rPr>
+          <w:rFonts w:ascii="Consolas" w:hAnsi="Consolas" w:cs="Consolas"/>
+          <w:b/>
+          <w:bCs/>
+          <w:color w:val="000000"/>
+          <w:sz w:val="18"/>
+          <w:szCs w:val="18"/>
+        </w:rPr>
+      </w:pPr>
+      <w:r>
+        <w:rPr>
+          <w:rFonts w:ascii="Consolas" w:hAnsi="Consolas" w:cs="Consolas"/>
+          <w:b/>
+          <w:bCs/>
+          <w:color w:val="000000"/>
+          <w:sz w:val="18"/>
+          <w:szCs w:val="18"/>
+        </w:rPr>
+        <w:t xml:space="preserve">                </w:t>
+      </w:r>
+      <w:proofErr w:type="spellStart"/>
+      <w:proofErr w:type="gramStart"/>
+      <w:r>
+        <w:rPr>
+          <w:rFonts w:ascii="Consolas" w:hAnsi="Consolas" w:cs="Consolas"/>
+          <w:b/>
+          <w:bCs/>
+          <w:color w:val="000000"/>
+          <w:sz w:val="18"/>
+          <w:szCs w:val="18"/>
+        </w:rPr>
+        <w:t>tableau.Remove</w:t>
+      </w:r>
+      <w:proofErr w:type="spellEnd"/>
+      <w:r>
+        <w:rPr>
+          <w:rFonts w:ascii="Consolas" w:hAnsi="Consolas" w:cs="Consolas"/>
+          <w:b/>
+          <w:bCs/>
+          <w:color w:val="000000"/>
+          <w:sz w:val="18"/>
+          <w:szCs w:val="18"/>
+        </w:rPr>
+        <w:t>(</w:t>
+      </w:r>
+      <w:proofErr w:type="gramEnd"/>
+      <w:r>
+        <w:rPr>
+          <w:rFonts w:ascii="Consolas" w:hAnsi="Consolas" w:cs="Consolas"/>
+          <w:b/>
+          <w:bCs/>
+          <w:color w:val="000000"/>
+          <w:sz w:val="18"/>
+          <w:szCs w:val="18"/>
+        </w:rPr>
+        <w:t>cd);</w:t>
+      </w:r>
+      <w:r>
+        <w:rPr>
+          <w:rFonts w:ascii="Consolas" w:hAnsi="Consolas" w:cs="Consolas"/>
+          <w:b/>
+          <w:bCs/>
+          <w:color w:val="008000"/>
+          <w:sz w:val="18"/>
+          <w:szCs w:val="18"/>
+        </w:rPr>
+        <w:t>//</w:t>
+      </w:r>
+      <w:proofErr w:type="spellStart"/>
+      <w:r>
+        <w:rPr>
+          <w:rFonts w:ascii="Consolas" w:hAnsi="Consolas" w:cs="Consolas"/>
+          <w:b/>
+          <w:bCs/>
+          <w:color w:val="008000"/>
+          <w:sz w:val="18"/>
+          <w:szCs w:val="18"/>
+        </w:rPr>
+        <w:t>Remive</w:t>
+      </w:r>
+      <w:proofErr w:type="spellEnd"/>
+      <w:r>
+        <w:rPr>
+          <w:rFonts w:ascii="Consolas" w:hAnsi="Consolas" w:cs="Consolas"/>
+          <w:b/>
+          <w:bCs/>
+          <w:color w:val="008000"/>
+          <w:sz w:val="18"/>
+          <w:szCs w:val="18"/>
+        </w:rPr>
+        <w:t xml:space="preserve"> it from the tableau List</w:t>
+      </w:r>
+    </w:p>
+    <w:p>
+      <w:pPr>
+        <w:autoSpaceDE w:val="0"/>
+        <w:autoSpaceDN w:val="0"/>
+        <w:bidi w:val="0"/>
+        <w:adjustRightInd w:val="0"/>
+        <w:spacing w:after="0" w:line="240" w:lineRule="auto"/>
+        <w:rPr>
+          <w:rFonts w:ascii="Consolas" w:hAnsi="Consolas" w:cs="Consolas"/>
+          <w:b/>
+          <w:bCs/>
+          <w:color w:val="000000"/>
+          <w:sz w:val="18"/>
+          <w:szCs w:val="18"/>
+        </w:rPr>
+      </w:pPr>
+      <w:r>
+        <w:rPr>
+          <w:rFonts w:ascii="Consolas" w:hAnsi="Consolas" w:cs="Consolas"/>
+          <w:b/>
+          <w:bCs/>
+          <w:color w:val="000000"/>
+          <w:sz w:val="18"/>
+          <w:szCs w:val="18"/>
+        </w:rPr>
+        <w:t xml:space="preserve">                </w:t>
+      </w:r>
+      <w:proofErr w:type="spellStart"/>
+      <w:proofErr w:type="gramStart"/>
+      <w:r>
+        <w:rPr>
+          <w:rFonts w:ascii="Consolas" w:hAnsi="Consolas" w:cs="Consolas"/>
+          <w:b/>
+          <w:bCs/>
+          <w:color w:val="000000"/>
+          <w:sz w:val="18"/>
+          <w:szCs w:val="18"/>
+        </w:rPr>
+        <w:t>MoveToTarget</w:t>
+      </w:r>
+      <w:proofErr w:type="spellEnd"/>
+      <w:r>
+        <w:rPr>
+          <w:rFonts w:ascii="Consolas" w:hAnsi="Consolas" w:cs="Consolas"/>
+          <w:b/>
+          <w:bCs/>
+          <w:color w:val="000000"/>
+          <w:sz w:val="18"/>
+          <w:szCs w:val="18"/>
+        </w:rPr>
+        <w:t>(</w:t>
+      </w:r>
+      <w:proofErr w:type="gramEnd"/>
+      <w:r>
+        <w:rPr>
+          <w:rFonts w:ascii="Consolas" w:hAnsi="Consolas" w:cs="Consolas"/>
+          <w:b/>
+          <w:bCs/>
+          <w:color w:val="000000"/>
+          <w:sz w:val="18"/>
+          <w:szCs w:val="18"/>
+        </w:rPr>
+        <w:t>cd);</w:t>
+      </w:r>
+      <w:r>
+        <w:rPr>
+          <w:rFonts w:ascii="Consolas" w:hAnsi="Consolas" w:cs="Consolas"/>
+          <w:b/>
+          <w:bCs/>
+          <w:color w:val="008000"/>
+          <w:sz w:val="18"/>
+          <w:szCs w:val="18"/>
+        </w:rPr>
+        <w:t>//Make it target card</w:t>
+      </w:r>
+    </w:p>
+    <w:p>
+      <w:pPr>
+        <w:autoSpaceDE w:val="0"/>
+        <w:autoSpaceDN w:val="0"/>
+        <w:bidi w:val="0"/>
+        <w:adjustRightInd w:val="0"/>
+        <w:spacing w:after="0" w:line="240" w:lineRule="auto"/>
+        <w:rPr>
+          <w:rFonts w:ascii="Consolas" w:hAnsi="Consolas" w:cs="Consolas"/>
+          <w:b/>
+          <w:bCs/>
+          <w:color w:val="000000"/>
+          <w:sz w:val="18"/>
+          <w:szCs w:val="18"/>
+        </w:rPr>
+      </w:pPr>
+    </w:p>
+    <w:p>
+      <w:pPr>
+        <w:autoSpaceDE w:val="0"/>
+        <w:autoSpaceDN w:val="0"/>
+        <w:bidi w:val="0"/>
+        <w:adjustRightInd w:val="0"/>
+        <w:spacing w:after="0" w:line="240" w:lineRule="auto"/>
+        <w:rPr>
+          <w:rFonts w:ascii="Consolas" w:hAnsi="Consolas" w:cs="Consolas"/>
+          <w:color w:val="000000"/>
+          <w:sz w:val="16"/>
+          <w:szCs w:val="16"/>
+        </w:rPr>
+      </w:pPr>
+      <w:r>
+        <w:rPr>
+          <w:rFonts w:ascii="Consolas" w:hAnsi="Consolas" w:cs="Consolas"/>
+          <w:color w:val="000000"/>
+          <w:sz w:val="16"/>
+          <w:szCs w:val="16"/>
+        </w:rPr>
+        <w:t xml:space="preserve">                </w:t>
+      </w:r>
+      <w:proofErr w:type="gramStart"/>
+      <w:r>
+        <w:rPr>
+          <w:rFonts w:ascii="Consolas" w:hAnsi="Consolas" w:cs="Consolas"/>
+          <w:color w:val="0000FF"/>
+          <w:sz w:val="16"/>
+          <w:szCs w:val="16"/>
+        </w:rPr>
+        <w:t>break</w:t>
+      </w:r>
+      <w:proofErr w:type="gramEnd"/>
+      <w:r>
+        <w:rPr>
+          <w:rFonts w:ascii="Consolas" w:hAnsi="Consolas" w:cs="Consolas"/>
+          <w:color w:val="000000"/>
+          <w:sz w:val="16"/>
+          <w:szCs w:val="16"/>
+        </w:rPr>
+        <w:t>;</w:t>
+      </w:r>
+    </w:p>
+    <w:p>
+      <w:pPr>
+        <w:autoSpaceDE w:val="0"/>
+        <w:autoSpaceDN w:val="0"/>
+        <w:bidi w:val="0"/>
+        <w:adjustRightInd w:val="0"/>
+        <w:spacing w:after="0" w:line="240" w:lineRule="auto"/>
+        <w:rPr>
+          <w:rFonts w:ascii="Consolas" w:hAnsi="Consolas" w:cs="Consolas"/>
+          <w:color w:val="000000"/>
+          <w:sz w:val="16"/>
+          <w:szCs w:val="16"/>
+        </w:rPr>
+      </w:pPr>
+      <w:r>
+        <w:rPr>
+          <w:rFonts w:ascii="Consolas" w:hAnsi="Consolas" w:cs="Consolas"/>
+          <w:color w:val="000000"/>
+          <w:sz w:val="16"/>
+          <w:szCs w:val="16"/>
+        </w:rPr>
+        <w:t xml:space="preserve">        }</w:t>
+      </w:r>
+    </w:p>
+    <w:p>
+      <w:pPr>
+        <w:autoSpaceDE w:val="0"/>
+        <w:autoSpaceDN w:val="0"/>
+        <w:bidi w:val="0"/>
+        <w:adjustRightInd w:val="0"/>
+        <w:spacing w:after="0" w:line="240" w:lineRule="auto"/>
+        <w:rPr>
+          <w:rFonts w:ascii="Consolas" w:hAnsi="Consolas" w:cs="Consolas"/>
+          <w:color w:val="000000"/>
+          <w:sz w:val="16"/>
+          <w:szCs w:val="16"/>
+        </w:rPr>
+      </w:pPr>
+      <w:r>
+        <w:rPr>
+          <w:rFonts w:ascii="Consolas" w:hAnsi="Consolas" w:cs="Consolas"/>
+          <w:color w:val="000000"/>
+          <w:sz w:val="16"/>
+          <w:szCs w:val="16"/>
+        </w:rPr>
+        <w:t xml:space="preserve">    }</w:t>
+      </w:r>
+      <w:r>
+        <w:rPr>
+          <w:sz w:val="16"/>
+          <w:szCs w:val="16"/>
+        </w:rPr>
+        <w:br/>
+      </w:r>
+      <w:r>
+        <w:rPr>
+          <w:sz w:val="16"/>
+          <w:szCs w:val="16"/>
+        </w:rPr>
+        <w:br/>
+      </w:r>
       <w:bookmarkStart w:id="0" w:name="_GoBack"/>
       <w:bookmarkEnd w:id="0"/>
-    </w:p>
-    <w:p>
-      <w:pPr>
-        <w:rPr>
+      <w:r>
+        <w:rPr>
+          <w:sz w:val="16"/>
+          <w:szCs w:val="16"/>
+        </w:rPr>
+        <w:br/>
+      </w:r>
+      <w:r>
+        <w:rPr>
+          <w:rFonts w:ascii="Consolas" w:hAnsi="Consolas" w:cs="Consolas"/>
+          <w:color w:val="008000"/>
+          <w:sz w:val="16"/>
+          <w:szCs w:val="16"/>
+        </w:rPr>
+        <w:t xml:space="preserve">//Return true if the two cards are adjacent in rank </w:t>
+      </w:r>
+    </w:p>
+    <w:p>
+      <w:pPr>
+        <w:autoSpaceDE w:val="0"/>
+        <w:autoSpaceDN w:val="0"/>
+        <w:bidi w:val="0"/>
+        <w:adjustRightInd w:val="0"/>
+        <w:spacing w:after="0" w:line="240" w:lineRule="auto"/>
+        <w:rPr>
+          <w:rFonts w:ascii="Consolas" w:hAnsi="Consolas" w:cs="Consolas"/>
+          <w:color w:val="000000"/>
+          <w:sz w:val="16"/>
+          <w:szCs w:val="16"/>
+        </w:rPr>
+      </w:pPr>
+      <w:r>
+        <w:rPr>
+          <w:rFonts w:ascii="Consolas" w:hAnsi="Consolas" w:cs="Consolas"/>
+          <w:color w:val="000000"/>
+          <w:sz w:val="16"/>
+          <w:szCs w:val="16"/>
+        </w:rPr>
+        <w:t xml:space="preserve">    </w:t>
+      </w:r>
+      <w:proofErr w:type="gramStart"/>
+      <w:r>
+        <w:rPr>
+          <w:rFonts w:ascii="Consolas" w:hAnsi="Consolas" w:cs="Consolas"/>
+          <w:color w:val="0000FF"/>
+          <w:sz w:val="16"/>
+          <w:szCs w:val="16"/>
+        </w:rPr>
+        <w:t>public</w:t>
+      </w:r>
+      <w:proofErr w:type="gramEnd"/>
+      <w:r>
+        <w:rPr>
+          <w:rFonts w:ascii="Consolas" w:hAnsi="Consolas" w:cs="Consolas"/>
+          <w:color w:val="000000"/>
+          <w:sz w:val="16"/>
+          <w:szCs w:val="16"/>
+        </w:rPr>
+        <w:t xml:space="preserve"> </w:t>
+      </w:r>
+      <w:r>
+        <w:rPr>
+          <w:rFonts w:ascii="Consolas" w:hAnsi="Consolas" w:cs="Consolas"/>
+          <w:color w:val="0000FF"/>
+          <w:sz w:val="16"/>
+          <w:szCs w:val="16"/>
+        </w:rPr>
+        <w:t>bool</w:t>
+      </w:r>
+      <w:r>
+        <w:rPr>
+          <w:rFonts w:ascii="Consolas" w:hAnsi="Consolas" w:cs="Consolas"/>
+          <w:color w:val="000000"/>
+          <w:sz w:val="16"/>
+          <w:szCs w:val="16"/>
+        </w:rPr>
+        <w:t xml:space="preserve"> </w:t>
+      </w:r>
+      <w:proofErr w:type="spellStart"/>
+      <w:r>
+        <w:rPr>
+          <w:rFonts w:ascii="Consolas" w:hAnsi="Consolas" w:cs="Consolas"/>
+          <w:color w:val="000000"/>
+          <w:sz w:val="16"/>
+          <w:szCs w:val="16"/>
+        </w:rPr>
+        <w:t>AdjacentRank</w:t>
+      </w:r>
+      <w:proofErr w:type="spellEnd"/>
+      <w:r>
+        <w:rPr>
+          <w:rFonts w:ascii="Consolas" w:hAnsi="Consolas" w:cs="Consolas"/>
+          <w:color w:val="000000"/>
+          <w:sz w:val="16"/>
+          <w:szCs w:val="16"/>
+        </w:rPr>
+        <w:t>(</w:t>
+      </w:r>
+      <w:proofErr w:type="spellStart"/>
+      <w:r>
+        <w:rPr>
+          <w:rFonts w:ascii="Consolas" w:hAnsi="Consolas" w:cs="Consolas"/>
+          <w:color w:val="000000"/>
+          <w:sz w:val="16"/>
+          <w:szCs w:val="16"/>
+        </w:rPr>
+        <w:t>CardProspector</w:t>
+      </w:r>
+      <w:proofErr w:type="spellEnd"/>
+      <w:r>
+        <w:rPr>
+          <w:rFonts w:ascii="Consolas" w:hAnsi="Consolas" w:cs="Consolas"/>
+          <w:color w:val="000000"/>
+          <w:sz w:val="16"/>
+          <w:szCs w:val="16"/>
+        </w:rPr>
+        <w:t xml:space="preserve"> c0,CardProspector c1)</w:t>
+      </w:r>
+    </w:p>
+    <w:p>
+      <w:pPr>
+        <w:autoSpaceDE w:val="0"/>
+        <w:autoSpaceDN w:val="0"/>
+        <w:bidi w:val="0"/>
+        <w:adjustRightInd w:val="0"/>
+        <w:spacing w:after="0" w:line="240" w:lineRule="auto"/>
+        <w:rPr>
+          <w:rFonts w:ascii="Consolas" w:hAnsi="Consolas" w:cs="Consolas"/>
+          <w:color w:val="000000"/>
+          <w:sz w:val="16"/>
+          <w:szCs w:val="16"/>
+        </w:rPr>
+      </w:pPr>
+      <w:r>
+        <w:rPr>
+          <w:rFonts w:ascii="Consolas" w:hAnsi="Consolas" w:cs="Consolas"/>
+          <w:color w:val="000000"/>
+          <w:sz w:val="16"/>
+          <w:szCs w:val="16"/>
+        </w:rPr>
+        <w:t xml:space="preserve">    {</w:t>
+      </w:r>
+    </w:p>
+    <w:p>
+      <w:pPr>
+        <w:autoSpaceDE w:val="0"/>
+        <w:autoSpaceDN w:val="0"/>
+        <w:bidi w:val="0"/>
+        <w:adjustRightInd w:val="0"/>
+        <w:spacing w:after="0" w:line="240" w:lineRule="auto"/>
+        <w:rPr>
+          <w:rFonts w:ascii="Consolas" w:hAnsi="Consolas" w:cs="Consolas"/>
+          <w:color w:val="000000"/>
+          <w:sz w:val="16"/>
+          <w:szCs w:val="16"/>
+        </w:rPr>
+      </w:pPr>
+      <w:r>
+        <w:rPr>
+          <w:rFonts w:ascii="Consolas" w:hAnsi="Consolas" w:cs="Consolas"/>
+          <w:color w:val="000000"/>
+          <w:sz w:val="16"/>
+          <w:szCs w:val="16"/>
+        </w:rPr>
+        <w:t xml:space="preserve">        </w:t>
+      </w:r>
+      <w:proofErr w:type="gramStart"/>
+      <w:r>
+        <w:rPr>
+          <w:rFonts w:ascii="Consolas" w:hAnsi="Consolas" w:cs="Consolas"/>
+          <w:color w:val="0000FF"/>
+          <w:sz w:val="16"/>
+          <w:szCs w:val="16"/>
+        </w:rPr>
+        <w:t>if</w:t>
+      </w:r>
+      <w:proofErr w:type="gramEnd"/>
+      <w:r>
+        <w:rPr>
+          <w:rFonts w:ascii="Consolas" w:hAnsi="Consolas" w:cs="Consolas"/>
+          <w:color w:val="000000"/>
+          <w:sz w:val="16"/>
+          <w:szCs w:val="16"/>
+        </w:rPr>
+        <w:t xml:space="preserve"> (</w:t>
+      </w:r>
+      <w:proofErr w:type="spellStart"/>
+      <w:r>
+        <w:rPr>
+          <w:rFonts w:ascii="Consolas" w:hAnsi="Consolas" w:cs="Consolas"/>
+          <w:color w:val="000000"/>
+          <w:sz w:val="16"/>
+          <w:szCs w:val="16"/>
+        </w:rPr>
+        <w:t>Mathf.Abs</w:t>
+      </w:r>
+      <w:proofErr w:type="spellEnd"/>
+      <w:r>
+        <w:rPr>
+          <w:rFonts w:ascii="Consolas" w:hAnsi="Consolas" w:cs="Consolas"/>
+          <w:color w:val="000000"/>
+          <w:sz w:val="16"/>
+          <w:szCs w:val="16"/>
+        </w:rPr>
+        <w:t>((c0.rank % 13) - (c1.rank % 13)) == 1)</w:t>
+      </w:r>
+    </w:p>
+    <w:p>
+      <w:pPr>
+        <w:autoSpaceDE w:val="0"/>
+        <w:autoSpaceDN w:val="0"/>
+        <w:bidi w:val="0"/>
+        <w:adjustRightInd w:val="0"/>
+        <w:spacing w:after="0" w:line="240" w:lineRule="auto"/>
+        <w:rPr>
+          <w:rFonts w:ascii="Consolas" w:hAnsi="Consolas" w:cs="Consolas"/>
+          <w:color w:val="000000"/>
+          <w:sz w:val="16"/>
+          <w:szCs w:val="16"/>
+        </w:rPr>
+      </w:pPr>
+      <w:r>
+        <w:rPr>
+          <w:rFonts w:ascii="Consolas" w:hAnsi="Consolas" w:cs="Consolas"/>
+          <w:color w:val="000000"/>
+          <w:sz w:val="16"/>
+          <w:szCs w:val="16"/>
+        </w:rPr>
+        <w:t xml:space="preserve">        {</w:t>
+      </w:r>
+    </w:p>
+    <w:p>
+      <w:pPr>
+        <w:autoSpaceDE w:val="0"/>
+        <w:autoSpaceDN w:val="0"/>
+        <w:bidi w:val="0"/>
+        <w:adjustRightInd w:val="0"/>
+        <w:spacing w:after="0" w:line="240" w:lineRule="auto"/>
+        <w:rPr>
+          <w:rFonts w:ascii="Consolas" w:hAnsi="Consolas" w:cs="Consolas"/>
+          <w:color w:val="000000"/>
+          <w:sz w:val="16"/>
+          <w:szCs w:val="16"/>
+        </w:rPr>
+      </w:pPr>
+      <w:r>
+        <w:rPr>
+          <w:rFonts w:ascii="Consolas" w:hAnsi="Consolas" w:cs="Consolas"/>
+          <w:color w:val="000000"/>
+          <w:sz w:val="16"/>
+          <w:szCs w:val="16"/>
+        </w:rPr>
+        <w:t xml:space="preserve">            </w:t>
+      </w:r>
+      <w:proofErr w:type="gramStart"/>
+      <w:r>
+        <w:rPr>
+          <w:rFonts w:ascii="Consolas" w:hAnsi="Consolas" w:cs="Consolas"/>
+          <w:color w:val="0000FF"/>
+          <w:sz w:val="16"/>
+          <w:szCs w:val="16"/>
+        </w:rPr>
+        <w:t>return</w:t>
+      </w:r>
+      <w:proofErr w:type="gramEnd"/>
+      <w:r>
+        <w:rPr>
+          <w:rFonts w:ascii="Consolas" w:hAnsi="Consolas" w:cs="Consolas"/>
+          <w:color w:val="000000"/>
+          <w:sz w:val="16"/>
+          <w:szCs w:val="16"/>
+        </w:rPr>
+        <w:t xml:space="preserve"> </w:t>
+      </w:r>
+      <w:r>
+        <w:rPr>
+          <w:rFonts w:ascii="Consolas" w:hAnsi="Consolas" w:cs="Consolas"/>
+          <w:color w:val="0000FF"/>
+          <w:sz w:val="16"/>
+          <w:szCs w:val="16"/>
+        </w:rPr>
+        <w:t>true</w:t>
+      </w:r>
+      <w:r>
+        <w:rPr>
+          <w:rFonts w:ascii="Consolas" w:hAnsi="Consolas" w:cs="Consolas"/>
+          <w:color w:val="000000"/>
+          <w:sz w:val="16"/>
+          <w:szCs w:val="16"/>
+        </w:rPr>
+        <w:t>;</w:t>
+      </w:r>
+    </w:p>
+    <w:p>
+      <w:pPr>
+        <w:autoSpaceDE w:val="0"/>
+        <w:autoSpaceDN w:val="0"/>
+        <w:bidi w:val="0"/>
+        <w:adjustRightInd w:val="0"/>
+        <w:spacing w:after="0" w:line="240" w:lineRule="auto"/>
+        <w:rPr>
+          <w:rFonts w:ascii="Consolas" w:hAnsi="Consolas" w:cs="Consolas"/>
+          <w:color w:val="000000"/>
+          <w:sz w:val="16"/>
+          <w:szCs w:val="16"/>
+        </w:rPr>
+      </w:pPr>
+      <w:r>
+        <w:rPr>
+          <w:rFonts w:ascii="Consolas" w:hAnsi="Consolas" w:cs="Consolas"/>
+          <w:color w:val="000000"/>
+          <w:sz w:val="16"/>
+          <w:szCs w:val="16"/>
+        </w:rPr>
+        <w:t xml:space="preserve">        }</w:t>
+      </w:r>
+    </w:p>
+    <w:p>
+      <w:pPr>
+        <w:autoSpaceDE w:val="0"/>
+        <w:autoSpaceDN w:val="0"/>
+        <w:bidi w:val="0"/>
+        <w:adjustRightInd w:val="0"/>
+        <w:spacing w:after="0" w:line="240" w:lineRule="auto"/>
+        <w:rPr>
+          <w:rFonts w:ascii="Consolas" w:hAnsi="Consolas" w:cs="Consolas"/>
+          <w:color w:val="000000"/>
+          <w:sz w:val="16"/>
+          <w:szCs w:val="16"/>
+        </w:rPr>
+      </w:pPr>
+      <w:r>
+        <w:rPr>
+          <w:rFonts w:ascii="Consolas" w:hAnsi="Consolas" w:cs="Consolas"/>
+          <w:color w:val="000000"/>
+          <w:sz w:val="16"/>
+          <w:szCs w:val="16"/>
+        </w:rPr>
+        <w:t xml:space="preserve">        </w:t>
+      </w:r>
+      <w:r>
+        <w:rPr>
+          <w:rFonts w:ascii="Consolas" w:hAnsi="Consolas" w:cs="Consolas"/>
+          <w:color w:val="008000"/>
+          <w:sz w:val="16"/>
+          <w:szCs w:val="16"/>
+        </w:rPr>
+        <w:t>//For the king and the queen</w:t>
+      </w:r>
+    </w:p>
+    <w:p>
+      <w:pPr>
+        <w:autoSpaceDE w:val="0"/>
+        <w:autoSpaceDN w:val="0"/>
+        <w:bidi w:val="0"/>
+        <w:adjustRightInd w:val="0"/>
+        <w:spacing w:after="0" w:line="240" w:lineRule="auto"/>
+        <w:rPr>
+          <w:rFonts w:ascii="Consolas" w:hAnsi="Consolas" w:cs="Consolas"/>
+          <w:color w:val="000000"/>
+          <w:sz w:val="16"/>
+          <w:szCs w:val="16"/>
+        </w:rPr>
+      </w:pPr>
+      <w:r>
+        <w:rPr>
+          <w:rFonts w:ascii="Consolas" w:hAnsi="Consolas" w:cs="Consolas"/>
+          <w:color w:val="000000"/>
+          <w:sz w:val="16"/>
+          <w:szCs w:val="16"/>
+        </w:rPr>
+        <w:t xml:space="preserve">        </w:t>
+      </w:r>
+      <w:proofErr w:type="gramStart"/>
+      <w:r>
+        <w:rPr>
+          <w:rFonts w:ascii="Consolas" w:hAnsi="Consolas" w:cs="Consolas"/>
+          <w:color w:val="0000FF"/>
+          <w:sz w:val="16"/>
+          <w:szCs w:val="16"/>
+        </w:rPr>
+        <w:t>if</w:t>
+      </w:r>
+      <w:proofErr w:type="gramEnd"/>
+      <w:r>
+        <w:rPr>
+          <w:rFonts w:ascii="Consolas" w:hAnsi="Consolas" w:cs="Consolas"/>
+          <w:color w:val="000000"/>
+          <w:sz w:val="16"/>
+          <w:szCs w:val="16"/>
+        </w:rPr>
+        <w:t xml:space="preserve"> ((c0.rank == 13 &amp;&amp; c1.rank == 12) || (c0.rank == 12 &amp;&amp; c1.rank == 13))</w:t>
+      </w:r>
+    </w:p>
+    <w:p>
+      <w:pPr>
+        <w:autoSpaceDE w:val="0"/>
+        <w:autoSpaceDN w:val="0"/>
+        <w:bidi w:val="0"/>
+        <w:adjustRightInd w:val="0"/>
+        <w:spacing w:after="0" w:line="240" w:lineRule="auto"/>
+        <w:rPr>
+          <w:rFonts w:ascii="Consolas" w:hAnsi="Consolas" w:cs="Consolas"/>
+          <w:color w:val="000000"/>
+          <w:sz w:val="16"/>
+          <w:szCs w:val="16"/>
+        </w:rPr>
+      </w:pPr>
+      <w:r>
+        <w:rPr>
+          <w:rFonts w:ascii="Consolas" w:hAnsi="Consolas" w:cs="Consolas"/>
+          <w:color w:val="000000"/>
+          <w:sz w:val="16"/>
+          <w:szCs w:val="16"/>
+        </w:rPr>
+        <w:t xml:space="preserve">            </w:t>
+      </w:r>
+      <w:proofErr w:type="gramStart"/>
+      <w:r>
+        <w:rPr>
+          <w:rFonts w:ascii="Consolas" w:hAnsi="Consolas" w:cs="Consolas"/>
+          <w:color w:val="0000FF"/>
+          <w:sz w:val="16"/>
+          <w:szCs w:val="16"/>
+        </w:rPr>
+        <w:t>return</w:t>
+      </w:r>
+      <w:proofErr w:type="gramEnd"/>
+      <w:r>
+        <w:rPr>
+          <w:rFonts w:ascii="Consolas" w:hAnsi="Consolas" w:cs="Consolas"/>
+          <w:color w:val="000000"/>
+          <w:sz w:val="16"/>
+          <w:szCs w:val="16"/>
+        </w:rPr>
+        <w:t xml:space="preserve"> </w:t>
+      </w:r>
+      <w:r>
+        <w:rPr>
+          <w:rFonts w:ascii="Consolas" w:hAnsi="Consolas" w:cs="Consolas"/>
+          <w:color w:val="0000FF"/>
+          <w:sz w:val="16"/>
+          <w:szCs w:val="16"/>
+        </w:rPr>
+        <w:t>true</w:t>
+      </w:r>
+      <w:r>
+        <w:rPr>
+          <w:rFonts w:ascii="Consolas" w:hAnsi="Consolas" w:cs="Consolas"/>
+          <w:color w:val="000000"/>
+          <w:sz w:val="16"/>
+          <w:szCs w:val="16"/>
+        </w:rPr>
+        <w:t>;</w:t>
+      </w:r>
+    </w:p>
+    <w:p>
+      <w:pPr>
+        <w:autoSpaceDE w:val="0"/>
+        <w:autoSpaceDN w:val="0"/>
+        <w:bidi w:val="0"/>
+        <w:adjustRightInd w:val="0"/>
+        <w:spacing w:after="0" w:line="240" w:lineRule="auto"/>
+        <w:rPr>
+          <w:rFonts w:ascii="Consolas" w:hAnsi="Consolas" w:cs="Consolas"/>
+          <w:color w:val="000000"/>
+          <w:sz w:val="16"/>
+          <w:szCs w:val="16"/>
+        </w:rPr>
+      </w:pPr>
+      <w:r>
+        <w:rPr>
+          <w:rFonts w:ascii="Consolas" w:hAnsi="Consolas" w:cs="Consolas"/>
+          <w:color w:val="000000"/>
+          <w:sz w:val="16"/>
+          <w:szCs w:val="16"/>
+        </w:rPr>
+        <w:t xml:space="preserve">        </w:t>
+      </w:r>
+      <w:proofErr w:type="gramStart"/>
+      <w:r>
+        <w:rPr>
+          <w:rFonts w:ascii="Consolas" w:hAnsi="Consolas" w:cs="Consolas"/>
+          <w:color w:val="0000FF"/>
+          <w:sz w:val="16"/>
+          <w:szCs w:val="16"/>
+        </w:rPr>
+        <w:t>else</w:t>
+      </w:r>
+      <w:proofErr w:type="gramEnd"/>
+      <w:r>
+        <w:rPr>
+          <w:rFonts w:ascii="Consolas" w:hAnsi="Consolas" w:cs="Consolas"/>
+          <w:color w:val="000000"/>
+          <w:sz w:val="16"/>
+          <w:szCs w:val="16"/>
+        </w:rPr>
+        <w:t xml:space="preserve"> </w:t>
+      </w:r>
+      <w:r>
+        <w:rPr>
+          <w:rFonts w:ascii="Consolas" w:hAnsi="Consolas" w:cs="Consolas"/>
+          <w:color w:val="0000FF"/>
+          <w:sz w:val="16"/>
+          <w:szCs w:val="16"/>
+        </w:rPr>
+        <w:t>return</w:t>
+      </w:r>
+      <w:r>
+        <w:rPr>
+          <w:rFonts w:ascii="Consolas" w:hAnsi="Consolas" w:cs="Consolas"/>
+          <w:color w:val="000000"/>
+          <w:sz w:val="16"/>
+          <w:szCs w:val="16"/>
+        </w:rPr>
+        <w:t xml:space="preserve"> </w:t>
+      </w:r>
+      <w:r>
+        <w:rPr>
+          <w:rFonts w:ascii="Consolas" w:hAnsi="Consolas" w:cs="Consolas"/>
+          <w:color w:val="0000FF"/>
+          <w:sz w:val="16"/>
+          <w:szCs w:val="16"/>
+        </w:rPr>
+        <w:t>false</w:t>
+      </w:r>
+      <w:r>
+        <w:rPr>
+          <w:rFonts w:ascii="Consolas" w:hAnsi="Consolas" w:cs="Consolas"/>
+          <w:color w:val="000000"/>
+          <w:sz w:val="16"/>
+          <w:szCs w:val="16"/>
+        </w:rPr>
+        <w:t>;</w:t>
+      </w:r>
+    </w:p>
+    <w:p>
+      <w:pPr>
+        <w:autoSpaceDE w:val="0"/>
+        <w:autoSpaceDN w:val="0"/>
+        <w:bidi w:val="0"/>
+        <w:adjustRightInd w:val="0"/>
+        <w:spacing w:after="0" w:line="240" w:lineRule="auto"/>
+        <w:rPr>
+          <w:rFonts w:ascii="Consolas" w:hAnsi="Consolas" w:cs="Consolas"/>
+          <w:color w:val="000000"/>
+          <w:sz w:val="16"/>
+          <w:szCs w:val="16"/>
+        </w:rPr>
+      </w:pPr>
+      <w:r>
+        <w:rPr>
+          <w:rFonts w:ascii="Consolas" w:hAnsi="Consolas" w:cs="Consolas"/>
+          <w:color w:val="000000"/>
+          <w:sz w:val="16"/>
+          <w:szCs w:val="16"/>
+        </w:rPr>
+        <w:t xml:space="preserve">    }</w:t>
+      </w:r>
+    </w:p>
+    <w:p>
+      <w:pPr>
+        <w:autoSpaceDE w:val="0"/>
+        <w:autoSpaceDN w:val="0"/>
+        <w:bidi w:val="0"/>
+        <w:adjustRightInd w:val="0"/>
+        <w:spacing w:after="0" w:line="240" w:lineRule="auto"/>
+        <w:rPr>
+          <w:rFonts w:ascii="Consolas" w:hAnsi="Consolas" w:cs="Consolas"/>
+          <w:color w:val="000000"/>
+          <w:sz w:val="16"/>
+          <w:szCs w:val="16"/>
+        </w:rPr>
+      </w:pPr>
+    </w:p>
+    <w:p>
+      <w:pPr>
+        <w:autoSpaceDE w:val="0"/>
+        <w:autoSpaceDN w:val="0"/>
+        <w:bidi w:val="0"/>
+        <w:adjustRightInd w:val="0"/>
+        <w:spacing w:after="0" w:line="240" w:lineRule="auto"/>
+        <w:rPr>
+          <w:rFonts w:ascii="Consolas" w:hAnsi="Consolas" w:cs="Consolas"/>
+          <w:color w:val="000000"/>
+          <w:sz w:val="16"/>
+          <w:szCs w:val="16"/>
+        </w:rPr>
+      </w:pPr>
+      <w:r>
+        <w:rPr>
+          <w:rFonts w:ascii="Consolas" w:hAnsi="Consolas" w:cs="Consolas"/>
+          <w:color w:val="000000"/>
+          <w:sz w:val="16"/>
+          <w:szCs w:val="16"/>
+        </w:rPr>
+        <w:t>}</w:t>
+      </w:r>
+    </w:p>
+    <w:p>
+      <w:pPr>
+        <w:bidi w:val="0"/>
+        <w:rPr>
+          <w:sz w:val="16"/>
+          <w:szCs w:val="16"/>
+        </w:rPr>
+      </w:pPr>
+    </w:p>
+    <w:p>
+      <w:pPr>
+        <w:rPr>
+          <w:rFonts w:hint="cs"/>
           <w:rtl/>
         </w:rPr>
       </w:pPr>
@@ -49098,6 +51788,7 @@
         <w:docPartUnique/>
       </w:docPartObj>
     </w:sdtPr>
+    <w:sdtEndPr/>
     <w:sdtContent>
       <w:p>
         <w:pPr>
@@ -49553,7 +52244,7 @@
               <w:rtl/>
               <w:lang w:val="he-IL"/>
             </w:rPr>
-            <w:t>14</w:t>
+            <w:t>15</w:t>
           </w:r>
           <w:r>
             <w:rPr>
@@ -51464,7 +54155,7 @@
 </file>
 
 <file path=customXml/itemProps1.xml><?xml version="1.0" encoding="utf-8"?>
-<ds:datastoreItem xmlns:ds="http://schemas.openxmlformats.org/officeDocument/2006/customXml" ds:itemID="{5DA47A6E-1DE7-44DE-A4EE-720C31B69CE1}">
+<ds:datastoreItem xmlns:ds="http://schemas.openxmlformats.org/officeDocument/2006/customXml" ds:itemID="{C2854B57-2623-490A-A794-A5FD8A8E4268}">
   <ds:schemaRefs>
     <ds:schemaRef ds:uri="http://schemas.openxmlformats.org/officeDocument/2006/bibliography"/>
   </ds:schemaRefs>

</xml_diff>